<commit_message>
Proceso definido como Scrum
</commit_message>
<xml_diff>
--- a/GENERAL.docx
+++ b/GENERAL.docx
@@ -913,7 +913,7 @@
                                     <w:szCs w:val="28"/>
                                     <w:lang w:val="es-ES"/>
                                   </w:rPr>
-                                  <w:t>3</w:t>
+                                  <w:t>4</w:t>
                                 </w:r>
                                 <w:r>
                                   <w:rPr>
@@ -1036,7 +1036,7 @@
                               <w:szCs w:val="28"/>
                               <w:lang w:val="es-ES"/>
                             </w:rPr>
-                            <w:t>3</w:t>
+                            <w:t>4</w:t>
                           </w:r>
                           <w:r>
                             <w:rPr>
@@ -2148,15 +2148,13 @@
           <w:rFonts w:ascii="Arial" w:hAnsi="Arial" w:cs="Arial"/>
           <w:sz w:val="24"/>
           <w:szCs w:val="24"/>
-          <w:lang w:val="en-US"/>
-        </w:rPr>
-      </w:pPr>
-      <w:r>
-        <w:rPr>
-          <w:rFonts w:ascii="Arial" w:hAnsi="Arial" w:cs="Arial"/>
-          <w:sz w:val="24"/>
-          <w:szCs w:val="24"/>
-          <w:lang w:val="en-US"/>
+        </w:rPr>
+      </w:pPr>
+      <w:r>
+        <w:rPr>
+          <w:rFonts w:ascii="Arial" w:hAnsi="Arial" w:cs="Arial"/>
+          <w:sz w:val="24"/>
+          <w:szCs w:val="24"/>
         </w:rPr>
         <w:t xml:space="preserve">● </w:t>
       </w:r>
@@ -2165,7 +2163,6 @@
           <w:rFonts w:ascii="Arial" w:hAnsi="Arial" w:cs="Arial"/>
           <w:sz w:val="24"/>
           <w:szCs w:val="24"/>
-          <w:lang w:val="en-US"/>
         </w:rPr>
         <w:t>Hangouts</w:t>
       </w:r>
@@ -2403,15 +2400,7 @@
           <w:sz w:val="24"/>
           <w:szCs w:val="24"/>
         </w:rPr>
-        <w:t>UADY Virtual</w:t>
-      </w:r>
-      <w:r>
-        <w:rPr>
-          <w:rFonts w:ascii="Arial" w:hAnsi="Arial" w:cs="Arial"/>
-          <w:sz w:val="24"/>
-          <w:szCs w:val="24"/>
-        </w:rPr>
-        <w:t>: Realizar el sistema donde se hará la elección de los tutores.</w:t>
+        <w:t>UADY Virtual: Realizar el sistema donde se hará la elección de los tutores.</w:t>
       </w:r>
     </w:p>
     <w:p>
@@ -2860,7 +2849,7 @@
           <w:sz w:val="24"/>
           <w:szCs w:val="24"/>
         </w:rPr>
-        <w:t>Entrevistar a los alumnos de nuevo ingreso y de semestres avanzados.</w:t>
+        <w:t>Entrevistar a los alumnos de semestres avanzados.</w:t>
       </w:r>
     </w:p>
     <w:p>
@@ -3020,7 +3009,15 @@
           <w:sz w:val="24"/>
           <w:szCs w:val="24"/>
         </w:rPr>
-        <w:t>Hacer el sistema por medio del cual se difundirán a los tutores.</w:t>
+        <w:t>Elaborar</w:t>
+      </w:r>
+      <w:r>
+        <w:rPr>
+          <w:rFonts w:ascii="Arial" w:hAnsi="Arial" w:cs="Arial"/>
+          <w:sz w:val="24"/>
+          <w:szCs w:val="24"/>
+        </w:rPr>
+        <w:t xml:space="preserve"> el sistema por medio del cual se difundirán a los tutores.</w:t>
       </w:r>
     </w:p>
     <w:p>
@@ -3082,7 +3079,23 @@
           <w:sz w:val="24"/>
           <w:szCs w:val="24"/>
         </w:rPr>
-        <w:t xml:space="preserve"> Hacer una encuesta de la experiencia en el programa.</w:t>
+        <w:t xml:space="preserve"> </w:t>
+      </w:r>
+      <w:r>
+        <w:rPr>
+          <w:rFonts w:ascii="Arial" w:hAnsi="Arial" w:cs="Arial"/>
+          <w:sz w:val="24"/>
+          <w:szCs w:val="24"/>
+        </w:rPr>
+        <w:t>Realizar</w:t>
+      </w:r>
+      <w:r>
+        <w:rPr>
+          <w:rFonts w:ascii="Arial" w:hAnsi="Arial" w:cs="Arial"/>
+          <w:sz w:val="24"/>
+          <w:szCs w:val="24"/>
+        </w:rPr>
+        <w:t xml:space="preserve"> una encuesta de la experiencia en el programa.</w:t>
       </w:r>
     </w:p>
     <w:p>
@@ -3180,6 +3193,941 @@
         </w:rPr>
         <w:t xml:space="preserve"> se</w:t>
       </w:r>
+      <w:r>
+        <w:rPr>
+          <w:rFonts w:ascii="Arial" w:hAnsi="Arial" w:cs="Arial"/>
+          <w:sz w:val="24"/>
+          <w:szCs w:val="24"/>
+        </w:rPr>
+        <w:t xml:space="preserve"> trabaja mediante la metodología Scrum.</w:t>
+      </w:r>
+    </w:p>
+    <w:p>
+      <w:pPr>
+        <w:spacing w:line="360" w:lineRule="auto"/>
+        <w:rPr>
+          <w:rFonts w:ascii="Arial" w:hAnsi="Arial" w:cs="Arial"/>
+          <w:sz w:val="24"/>
+          <w:szCs w:val="24"/>
+        </w:rPr>
+      </w:pPr>
+    </w:p>
+    <w:p>
+      <w:pPr>
+        <w:spacing w:line="360" w:lineRule="auto"/>
+        <w:rPr>
+          <w:rFonts w:ascii="Arial" w:hAnsi="Arial" w:cs="Arial"/>
+          <w:sz w:val="24"/>
+          <w:szCs w:val="24"/>
+        </w:rPr>
+      </w:pPr>
+    </w:p>
+    <w:p>
+      <w:pPr>
+        <w:spacing w:line="360" w:lineRule="auto"/>
+        <w:rPr>
+          <w:rFonts w:ascii="Arial" w:hAnsi="Arial" w:cs="Arial"/>
+          <w:sz w:val="24"/>
+          <w:szCs w:val="24"/>
+        </w:rPr>
+      </w:pPr>
+    </w:p>
+    <w:p>
+      <w:pPr>
+        <w:spacing w:line="360" w:lineRule="auto"/>
+        <w:rPr>
+          <w:rFonts w:ascii="Arial" w:hAnsi="Arial" w:cs="Arial"/>
+          <w:b/>
+          <w:bCs/>
+          <w:sz w:val="24"/>
+          <w:szCs w:val="24"/>
+        </w:rPr>
+      </w:pPr>
+      <w:r>
+        <w:rPr>
+          <w:rFonts w:ascii="Arial" w:hAnsi="Arial" w:cs="Arial"/>
+          <w:b/>
+          <w:bCs/>
+          <w:sz w:val="24"/>
+          <w:szCs w:val="24"/>
+        </w:rPr>
+        <w:lastRenderedPageBreak/>
+        <w:t xml:space="preserve">4.4.1 Product Backlog: </w:t>
+      </w:r>
+    </w:p>
+    <w:p>
+      <w:pPr>
+        <w:spacing w:line="360" w:lineRule="auto"/>
+        <w:rPr>
+          <w:rFonts w:ascii="Arial" w:hAnsi="Arial" w:cs="Arial"/>
+          <w:sz w:val="24"/>
+          <w:szCs w:val="24"/>
+        </w:rPr>
+      </w:pPr>
+      <w:r>
+        <w:rPr>
+          <w:rFonts w:ascii="Arial" w:hAnsi="Arial" w:cs="Arial"/>
+          <w:sz w:val="24"/>
+          <w:szCs w:val="24"/>
+        </w:rPr>
+        <w:t>●</w:t>
+      </w:r>
+      <w:r>
+        <w:rPr>
+          <w:rFonts w:ascii="Arial" w:hAnsi="Arial" w:cs="Arial"/>
+          <w:sz w:val="24"/>
+          <w:szCs w:val="24"/>
+        </w:rPr>
+        <w:t xml:space="preserve"> Realizar la calendarización de actividades</w:t>
+      </w:r>
+    </w:p>
+    <w:p>
+      <w:pPr>
+        <w:spacing w:line="360" w:lineRule="auto"/>
+        <w:rPr>
+          <w:rFonts w:ascii="Arial" w:hAnsi="Arial" w:cs="Arial"/>
+          <w:sz w:val="24"/>
+          <w:szCs w:val="24"/>
+        </w:rPr>
+      </w:pPr>
+      <w:r>
+        <w:rPr>
+          <w:rFonts w:ascii="Arial" w:hAnsi="Arial" w:cs="Arial"/>
+          <w:sz w:val="24"/>
+          <w:szCs w:val="24"/>
+        </w:rPr>
+        <w:t>●</w:t>
+      </w:r>
+      <w:r>
+        <w:rPr>
+          <w:rFonts w:ascii="Arial" w:hAnsi="Arial" w:cs="Arial"/>
+          <w:sz w:val="24"/>
+          <w:szCs w:val="24"/>
+        </w:rPr>
+        <w:t xml:space="preserve"> Entrevistar al coordinador Edgar Cambranes, a las responsables del DOCE, Laura Sánchez y Sharon Escobar, y a la exalumna Genny Centeno</w:t>
+      </w:r>
+    </w:p>
+    <w:p>
+      <w:pPr>
+        <w:spacing w:line="360" w:lineRule="auto"/>
+        <w:rPr>
+          <w:rFonts w:ascii="Arial" w:hAnsi="Arial" w:cs="Arial"/>
+          <w:sz w:val="24"/>
+          <w:szCs w:val="24"/>
+        </w:rPr>
+      </w:pPr>
+      <w:r>
+        <w:rPr>
+          <w:rFonts w:ascii="Arial" w:hAnsi="Arial" w:cs="Arial"/>
+          <w:sz w:val="24"/>
+          <w:szCs w:val="24"/>
+        </w:rPr>
+        <w:t>●</w:t>
+      </w:r>
+      <w:r>
+        <w:rPr>
+          <w:rFonts w:ascii="Arial" w:hAnsi="Arial" w:cs="Arial"/>
+          <w:sz w:val="24"/>
+          <w:szCs w:val="24"/>
+        </w:rPr>
+        <w:t xml:space="preserve"> Registrar todas las reuniones en una bitácora</w:t>
+      </w:r>
+    </w:p>
+    <w:p>
+      <w:pPr>
+        <w:spacing w:line="360" w:lineRule="auto"/>
+        <w:rPr>
+          <w:rFonts w:ascii="Arial" w:hAnsi="Arial" w:cs="Arial"/>
+          <w:sz w:val="24"/>
+          <w:szCs w:val="24"/>
+        </w:rPr>
+      </w:pPr>
+      <w:r>
+        <w:rPr>
+          <w:rFonts w:ascii="Arial" w:hAnsi="Arial" w:cs="Arial"/>
+          <w:sz w:val="24"/>
+          <w:szCs w:val="24"/>
+        </w:rPr>
+        <w:t>●</w:t>
+      </w:r>
+      <w:r>
+        <w:rPr>
+          <w:rFonts w:ascii="Arial" w:hAnsi="Arial" w:cs="Arial"/>
+          <w:sz w:val="24"/>
+          <w:szCs w:val="24"/>
+        </w:rPr>
+        <w:t xml:space="preserve"> </w:t>
+      </w:r>
+      <w:r>
+        <w:rPr>
+          <w:rFonts w:ascii="Arial" w:hAnsi="Arial" w:cs="Arial"/>
+          <w:sz w:val="24"/>
+          <w:szCs w:val="24"/>
+        </w:rPr>
+        <w:t>Entrevistar a los alumnos de semestres avanzados</w:t>
+      </w:r>
+    </w:p>
+    <w:p>
+      <w:pPr>
+        <w:spacing w:line="360" w:lineRule="auto"/>
+        <w:rPr>
+          <w:rFonts w:ascii="Arial" w:hAnsi="Arial" w:cs="Arial"/>
+          <w:sz w:val="24"/>
+          <w:szCs w:val="24"/>
+        </w:rPr>
+      </w:pPr>
+      <w:r>
+        <w:rPr>
+          <w:rFonts w:ascii="Arial" w:hAnsi="Arial" w:cs="Arial"/>
+          <w:sz w:val="24"/>
+          <w:szCs w:val="24"/>
+        </w:rPr>
+        <w:t>●</w:t>
+      </w:r>
+      <w:r>
+        <w:rPr>
+          <w:rFonts w:ascii="Arial" w:hAnsi="Arial" w:cs="Arial"/>
+          <w:sz w:val="24"/>
+          <w:szCs w:val="24"/>
+        </w:rPr>
+        <w:t xml:space="preserve"> Asistir a la plática con la Psic. Carolina Castillo</w:t>
+      </w:r>
+    </w:p>
+    <w:p>
+      <w:pPr>
+        <w:spacing w:line="360" w:lineRule="auto"/>
+        <w:rPr>
+          <w:rFonts w:ascii="Arial" w:hAnsi="Arial" w:cs="Arial"/>
+          <w:sz w:val="24"/>
+          <w:szCs w:val="24"/>
+        </w:rPr>
+      </w:pPr>
+      <w:r>
+        <w:rPr>
+          <w:rFonts w:ascii="Arial" w:hAnsi="Arial" w:cs="Arial"/>
+          <w:sz w:val="24"/>
+          <w:szCs w:val="24"/>
+        </w:rPr>
+        <w:t>●</w:t>
+      </w:r>
+      <w:r>
+        <w:rPr>
+          <w:rFonts w:ascii="Arial" w:hAnsi="Arial" w:cs="Arial"/>
+          <w:sz w:val="24"/>
+          <w:szCs w:val="24"/>
+        </w:rPr>
+        <w:t xml:space="preserve"> </w:t>
+      </w:r>
+      <w:r>
+        <w:rPr>
+          <w:rFonts w:ascii="Arial" w:hAnsi="Arial" w:cs="Arial"/>
+          <w:sz w:val="24"/>
+          <w:szCs w:val="24"/>
+        </w:rPr>
+        <w:t>Almacenar todos los datos recabados y la documentación del proyecto en un repositorio en GitHub</w:t>
+      </w:r>
+    </w:p>
+    <w:p>
+      <w:pPr>
+        <w:spacing w:line="360" w:lineRule="auto"/>
+        <w:rPr>
+          <w:rFonts w:ascii="Arial" w:hAnsi="Arial" w:cs="Arial"/>
+          <w:sz w:val="24"/>
+          <w:szCs w:val="24"/>
+        </w:rPr>
+      </w:pPr>
+      <w:r>
+        <w:rPr>
+          <w:rFonts w:ascii="Arial" w:hAnsi="Arial" w:cs="Arial"/>
+          <w:sz w:val="24"/>
+          <w:szCs w:val="24"/>
+        </w:rPr>
+        <w:t>●</w:t>
+      </w:r>
+      <w:r>
+        <w:rPr>
+          <w:rFonts w:ascii="Arial" w:hAnsi="Arial" w:cs="Arial"/>
+          <w:sz w:val="24"/>
+          <w:szCs w:val="24"/>
+        </w:rPr>
+        <w:t xml:space="preserve"> Realizar el diseño del programa mediante un prototipo de su funcionamiento</w:t>
+      </w:r>
+    </w:p>
+    <w:p>
+      <w:pPr>
+        <w:spacing w:line="360" w:lineRule="auto"/>
+        <w:rPr>
+          <w:rFonts w:ascii="Arial" w:hAnsi="Arial" w:cs="Arial"/>
+          <w:sz w:val="24"/>
+          <w:szCs w:val="24"/>
+        </w:rPr>
+      </w:pPr>
+      <w:r>
+        <w:rPr>
+          <w:rFonts w:ascii="Arial" w:hAnsi="Arial" w:cs="Arial"/>
+          <w:sz w:val="24"/>
+          <w:szCs w:val="24"/>
+        </w:rPr>
+        <w:t>●</w:t>
+      </w:r>
+      <w:r>
+        <w:rPr>
+          <w:rFonts w:ascii="Arial" w:hAnsi="Arial" w:cs="Arial"/>
+          <w:sz w:val="24"/>
+          <w:szCs w:val="24"/>
+        </w:rPr>
+        <w:t xml:space="preserve"> Redactar </w:t>
+      </w:r>
+      <w:r>
+        <w:rPr>
+          <w:rFonts w:ascii="Arial" w:hAnsi="Arial" w:cs="Arial"/>
+          <w:sz w:val="24"/>
+          <w:szCs w:val="24"/>
+        </w:rPr>
+        <w:t xml:space="preserve">la guía para tutores </w:t>
+      </w:r>
+    </w:p>
+    <w:p>
+      <w:pPr>
+        <w:spacing w:line="360" w:lineRule="auto"/>
+        <w:rPr>
+          <w:rFonts w:ascii="Arial" w:hAnsi="Arial" w:cs="Arial"/>
+          <w:sz w:val="24"/>
+          <w:szCs w:val="24"/>
+        </w:rPr>
+      </w:pPr>
+      <w:r>
+        <w:rPr>
+          <w:rFonts w:ascii="Arial" w:hAnsi="Arial" w:cs="Arial"/>
+          <w:sz w:val="24"/>
+          <w:szCs w:val="24"/>
+        </w:rPr>
+        <w:t>●</w:t>
+      </w:r>
+      <w:r>
+        <w:rPr>
+          <w:rFonts w:ascii="Arial" w:hAnsi="Arial" w:cs="Arial"/>
+          <w:sz w:val="24"/>
+          <w:szCs w:val="24"/>
+        </w:rPr>
+        <w:t xml:space="preserve"> </w:t>
+      </w:r>
+      <w:r>
+        <w:rPr>
+          <w:rFonts w:ascii="Arial" w:hAnsi="Arial" w:cs="Arial"/>
+          <w:sz w:val="24"/>
+          <w:szCs w:val="24"/>
+        </w:rPr>
+        <w:t xml:space="preserve">Elaborar la guía y la convocatoria en Canva </w:t>
+      </w:r>
+    </w:p>
+    <w:p>
+      <w:pPr>
+        <w:spacing w:line="360" w:lineRule="auto"/>
+        <w:rPr>
+          <w:rFonts w:ascii="Arial" w:hAnsi="Arial" w:cs="Arial"/>
+          <w:sz w:val="24"/>
+          <w:szCs w:val="24"/>
+        </w:rPr>
+      </w:pPr>
+      <w:r>
+        <w:rPr>
+          <w:rFonts w:ascii="Arial" w:hAnsi="Arial" w:cs="Arial"/>
+          <w:sz w:val="24"/>
+          <w:szCs w:val="24"/>
+        </w:rPr>
+        <w:t>●</w:t>
+      </w:r>
+      <w:r>
+        <w:rPr>
+          <w:rFonts w:ascii="Arial" w:hAnsi="Arial" w:cs="Arial"/>
+          <w:sz w:val="24"/>
+          <w:szCs w:val="24"/>
+        </w:rPr>
+        <w:t xml:space="preserve"> Re</w:t>
+      </w:r>
+      <w:r>
+        <w:rPr>
+          <w:rFonts w:ascii="Arial" w:hAnsi="Arial" w:cs="Arial"/>
+          <w:sz w:val="24"/>
+          <w:szCs w:val="24"/>
+        </w:rPr>
+        <w:t>dactar el artículo con la descripción del proyecto</w:t>
+      </w:r>
+    </w:p>
+    <w:p>
+      <w:pPr>
+        <w:spacing w:line="360" w:lineRule="auto"/>
+        <w:rPr>
+          <w:rFonts w:ascii="Arial" w:hAnsi="Arial" w:cs="Arial"/>
+          <w:sz w:val="24"/>
+          <w:szCs w:val="24"/>
+        </w:rPr>
+      </w:pPr>
+      <w:r>
+        <w:rPr>
+          <w:rFonts w:ascii="Arial" w:hAnsi="Arial" w:cs="Arial"/>
+          <w:sz w:val="24"/>
+          <w:szCs w:val="24"/>
+        </w:rPr>
+        <w:t>●</w:t>
+      </w:r>
+      <w:r>
+        <w:rPr>
+          <w:rFonts w:ascii="Arial" w:hAnsi="Arial" w:cs="Arial"/>
+          <w:sz w:val="24"/>
+          <w:szCs w:val="24"/>
+        </w:rPr>
+        <w:t xml:space="preserve"> </w:t>
+      </w:r>
+      <w:r>
+        <w:rPr>
+          <w:rFonts w:ascii="Arial" w:hAnsi="Arial" w:cs="Arial"/>
+          <w:sz w:val="24"/>
+          <w:szCs w:val="24"/>
+        </w:rPr>
+        <w:t>Elaborar el video con la descripción del proceso del proyecto</w:t>
+      </w:r>
+    </w:p>
+    <w:p>
+      <w:pPr>
+        <w:spacing w:line="360" w:lineRule="auto"/>
+        <w:rPr>
+          <w:rFonts w:ascii="Arial" w:hAnsi="Arial" w:cs="Arial"/>
+          <w:sz w:val="24"/>
+          <w:szCs w:val="24"/>
+        </w:rPr>
+      </w:pPr>
+      <w:r>
+        <w:rPr>
+          <w:rFonts w:ascii="Arial" w:hAnsi="Arial" w:cs="Arial"/>
+          <w:sz w:val="24"/>
+          <w:szCs w:val="24"/>
+        </w:rPr>
+        <w:t>●</w:t>
+      </w:r>
+      <w:r>
+        <w:rPr>
+          <w:rFonts w:ascii="Arial" w:hAnsi="Arial" w:cs="Arial"/>
+          <w:sz w:val="24"/>
+          <w:szCs w:val="24"/>
+        </w:rPr>
+        <w:t xml:space="preserve"> </w:t>
+      </w:r>
+      <w:r>
+        <w:rPr>
+          <w:rFonts w:ascii="Arial" w:hAnsi="Arial" w:cs="Arial"/>
+          <w:sz w:val="24"/>
+          <w:szCs w:val="24"/>
+        </w:rPr>
+        <w:t>Elaborar un póster con la descripción del producto y su funcionamiento</w:t>
+      </w:r>
+    </w:p>
+    <w:p>
+      <w:pPr>
+        <w:spacing w:line="360" w:lineRule="auto"/>
+        <w:rPr>
+          <w:rFonts w:ascii="Arial" w:hAnsi="Arial" w:cs="Arial"/>
+          <w:sz w:val="24"/>
+          <w:szCs w:val="24"/>
+        </w:rPr>
+      </w:pPr>
+      <w:r>
+        <w:rPr>
+          <w:rFonts w:ascii="Arial" w:hAnsi="Arial" w:cs="Arial"/>
+          <w:sz w:val="24"/>
+          <w:szCs w:val="24"/>
+        </w:rPr>
+        <w:t>Aquí se encuentra una lista de actividades tentativas que se realizarían si el producto pasara a la fase de Implementación;</w:t>
+      </w:r>
+    </w:p>
+    <w:p>
+      <w:pPr>
+        <w:spacing w:line="360" w:lineRule="auto"/>
+        <w:rPr>
+          <w:rFonts w:ascii="Arial" w:hAnsi="Arial" w:cs="Arial"/>
+          <w:sz w:val="24"/>
+          <w:szCs w:val="24"/>
+        </w:rPr>
+      </w:pPr>
+      <w:r>
+        <w:rPr>
+          <w:rFonts w:ascii="Arial" w:hAnsi="Arial" w:cs="Arial"/>
+          <w:sz w:val="24"/>
+          <w:szCs w:val="24"/>
+        </w:rPr>
+        <w:t>●</w:t>
+      </w:r>
+      <w:r>
+        <w:rPr>
+          <w:rFonts w:ascii="Arial" w:hAnsi="Arial" w:cs="Arial"/>
+          <w:sz w:val="24"/>
+          <w:szCs w:val="24"/>
+        </w:rPr>
+        <w:t xml:space="preserve"> </w:t>
+      </w:r>
+      <w:r>
+        <w:rPr>
+          <w:rFonts w:ascii="Arial" w:hAnsi="Arial" w:cs="Arial"/>
+          <w:sz w:val="24"/>
+          <w:szCs w:val="24"/>
+        </w:rPr>
+        <w:t>Publicar la convocatoria del programa</w:t>
+      </w:r>
+    </w:p>
+    <w:p>
+      <w:pPr>
+        <w:spacing w:line="360" w:lineRule="auto"/>
+        <w:rPr>
+          <w:rFonts w:ascii="Arial" w:hAnsi="Arial" w:cs="Arial"/>
+          <w:sz w:val="24"/>
+          <w:szCs w:val="24"/>
+        </w:rPr>
+      </w:pPr>
+      <w:r>
+        <w:rPr>
+          <w:rFonts w:ascii="Arial" w:hAnsi="Arial" w:cs="Arial"/>
+          <w:sz w:val="24"/>
+          <w:szCs w:val="24"/>
+        </w:rPr>
+        <w:t>●</w:t>
+      </w:r>
+      <w:r>
+        <w:rPr>
+          <w:rFonts w:ascii="Arial" w:hAnsi="Arial" w:cs="Arial"/>
+          <w:b/>
+          <w:bCs/>
+          <w:sz w:val="24"/>
+          <w:szCs w:val="24"/>
+        </w:rPr>
+        <w:t xml:space="preserve"> </w:t>
+      </w:r>
+      <w:r>
+        <w:rPr>
+          <w:rFonts w:ascii="Arial" w:hAnsi="Arial" w:cs="Arial"/>
+          <w:sz w:val="24"/>
+          <w:szCs w:val="24"/>
+        </w:rPr>
+        <w:t>Juntar voluntarios que deseen participar en el proyecto.</w:t>
+      </w:r>
+    </w:p>
+    <w:p>
+      <w:pPr>
+        <w:spacing w:line="360" w:lineRule="auto"/>
+        <w:rPr>
+          <w:rFonts w:ascii="Arial" w:hAnsi="Arial" w:cs="Arial"/>
+          <w:sz w:val="24"/>
+          <w:szCs w:val="24"/>
+        </w:rPr>
+      </w:pPr>
+      <w:r>
+        <w:rPr>
+          <w:rFonts w:ascii="Arial" w:hAnsi="Arial" w:cs="Arial"/>
+          <w:sz w:val="24"/>
+          <w:szCs w:val="24"/>
+        </w:rPr>
+        <w:t>●</w:t>
+      </w:r>
+      <w:r>
+        <w:rPr>
+          <w:rFonts w:ascii="Arial" w:hAnsi="Arial" w:cs="Arial"/>
+          <w:b/>
+          <w:bCs/>
+          <w:sz w:val="24"/>
+          <w:szCs w:val="24"/>
+        </w:rPr>
+        <w:t xml:space="preserve"> </w:t>
+      </w:r>
+      <w:r>
+        <w:rPr>
+          <w:rFonts w:ascii="Arial" w:hAnsi="Arial" w:cs="Arial"/>
+          <w:sz w:val="24"/>
+          <w:szCs w:val="24"/>
+        </w:rPr>
+        <w:t>Capacitar a los voluntarios para que puedan ser tutores.</w:t>
+      </w:r>
+    </w:p>
+    <w:p>
+      <w:pPr>
+        <w:spacing w:line="360" w:lineRule="auto"/>
+        <w:rPr>
+          <w:rFonts w:ascii="Arial" w:hAnsi="Arial" w:cs="Arial"/>
+          <w:sz w:val="24"/>
+          <w:szCs w:val="24"/>
+        </w:rPr>
+      </w:pPr>
+      <w:r>
+        <w:rPr>
+          <w:rFonts w:ascii="Arial" w:hAnsi="Arial" w:cs="Arial"/>
+          <w:sz w:val="24"/>
+          <w:szCs w:val="24"/>
+        </w:rPr>
+        <w:t>●</w:t>
+      </w:r>
+      <w:r>
+        <w:rPr>
+          <w:rFonts w:ascii="Arial" w:hAnsi="Arial" w:cs="Arial"/>
+          <w:b/>
+          <w:bCs/>
+          <w:sz w:val="24"/>
+          <w:szCs w:val="24"/>
+        </w:rPr>
+        <w:t xml:space="preserve"> </w:t>
+      </w:r>
+      <w:r>
+        <w:rPr>
+          <w:rFonts w:ascii="Arial" w:hAnsi="Arial" w:cs="Arial"/>
+          <w:sz w:val="24"/>
+          <w:szCs w:val="24"/>
+        </w:rPr>
+        <w:t>Elaborar</w:t>
+      </w:r>
+      <w:r>
+        <w:rPr>
+          <w:rFonts w:ascii="Arial" w:hAnsi="Arial" w:cs="Arial"/>
+          <w:sz w:val="24"/>
+          <w:szCs w:val="24"/>
+        </w:rPr>
+        <w:t xml:space="preserve"> el sistema por medio del cual se difundirán a los tutores.</w:t>
+      </w:r>
+    </w:p>
+    <w:p>
+      <w:pPr>
+        <w:spacing w:line="360" w:lineRule="auto"/>
+        <w:rPr>
+          <w:rFonts w:ascii="Arial" w:hAnsi="Arial" w:cs="Arial"/>
+          <w:sz w:val="24"/>
+          <w:szCs w:val="24"/>
+        </w:rPr>
+      </w:pPr>
+      <w:r>
+        <w:rPr>
+          <w:rFonts w:ascii="Arial" w:hAnsi="Arial" w:cs="Arial"/>
+          <w:sz w:val="24"/>
+          <w:szCs w:val="24"/>
+        </w:rPr>
+        <w:t>●</w:t>
+      </w:r>
+      <w:r>
+        <w:rPr>
+          <w:rFonts w:ascii="Arial" w:hAnsi="Arial" w:cs="Arial"/>
+          <w:b/>
+          <w:bCs/>
+          <w:sz w:val="24"/>
+          <w:szCs w:val="24"/>
+        </w:rPr>
+        <w:t xml:space="preserve"> </w:t>
+      </w:r>
+      <w:r>
+        <w:rPr>
+          <w:rFonts w:ascii="Arial" w:hAnsi="Arial" w:cs="Arial"/>
+          <w:sz w:val="24"/>
+          <w:szCs w:val="24"/>
+        </w:rPr>
+        <w:t>Asignarle a cada tutor un tutorado.</w:t>
+      </w:r>
+    </w:p>
+    <w:p>
+      <w:pPr>
+        <w:spacing w:line="360" w:lineRule="auto"/>
+        <w:rPr>
+          <w:rFonts w:ascii="Arial" w:hAnsi="Arial" w:cs="Arial"/>
+          <w:sz w:val="24"/>
+          <w:szCs w:val="24"/>
+        </w:rPr>
+      </w:pPr>
+      <w:r>
+        <w:rPr>
+          <w:rFonts w:ascii="Arial" w:hAnsi="Arial" w:cs="Arial"/>
+          <w:sz w:val="24"/>
+          <w:szCs w:val="24"/>
+        </w:rPr>
+        <w:t>●</w:t>
+      </w:r>
+      <w:r>
+        <w:rPr>
+          <w:rFonts w:ascii="Arial" w:hAnsi="Arial" w:cs="Arial"/>
+          <w:sz w:val="24"/>
+          <w:szCs w:val="24"/>
+        </w:rPr>
+        <w:t xml:space="preserve"> </w:t>
+      </w:r>
+      <w:r>
+        <w:rPr>
+          <w:rFonts w:ascii="Arial" w:hAnsi="Arial" w:cs="Arial"/>
+          <w:sz w:val="24"/>
+          <w:szCs w:val="24"/>
+        </w:rPr>
+        <w:t>Realizar</w:t>
+      </w:r>
+      <w:r>
+        <w:rPr>
+          <w:rFonts w:ascii="Arial" w:hAnsi="Arial" w:cs="Arial"/>
+          <w:sz w:val="24"/>
+          <w:szCs w:val="24"/>
+        </w:rPr>
+        <w:t xml:space="preserve"> una encuesta de la experiencia en el programa.</w:t>
+      </w:r>
+    </w:p>
+    <w:p>
+      <w:pPr>
+        <w:spacing w:line="360" w:lineRule="auto"/>
+        <w:rPr>
+          <w:rFonts w:ascii="Arial" w:hAnsi="Arial" w:cs="Arial"/>
+          <w:sz w:val="24"/>
+          <w:szCs w:val="24"/>
+        </w:rPr>
+      </w:pPr>
+    </w:p>
+    <w:p>
+      <w:pPr>
+        <w:spacing w:line="360" w:lineRule="auto"/>
+        <w:rPr>
+          <w:rFonts w:ascii="Arial" w:hAnsi="Arial" w:cs="Arial"/>
+          <w:b/>
+          <w:bCs/>
+          <w:sz w:val="24"/>
+          <w:szCs w:val="24"/>
+        </w:rPr>
+      </w:pPr>
+      <w:r>
+        <w:rPr>
+          <w:rFonts w:ascii="Arial" w:hAnsi="Arial" w:cs="Arial"/>
+          <w:b/>
+          <w:bCs/>
+          <w:sz w:val="24"/>
+          <w:szCs w:val="24"/>
+        </w:rPr>
+        <w:lastRenderedPageBreak/>
+        <w:t xml:space="preserve">4.4.2 </w:t>
+      </w:r>
+      <w:r>
+        <w:rPr>
+          <w:rFonts w:ascii="Arial" w:hAnsi="Arial" w:cs="Arial"/>
+          <w:b/>
+          <w:bCs/>
+          <w:sz w:val="24"/>
+          <w:szCs w:val="24"/>
+        </w:rPr>
+        <w:t>Sprint Planning:</w:t>
+      </w:r>
+    </w:p>
+    <w:p>
+      <w:pPr>
+        <w:spacing w:line="360" w:lineRule="auto"/>
+        <w:rPr>
+          <w:rFonts w:ascii="Arial" w:hAnsi="Arial" w:cs="Arial"/>
+          <w:sz w:val="24"/>
+          <w:szCs w:val="24"/>
+        </w:rPr>
+      </w:pPr>
+      <w:r>
+        <w:rPr>
+          <w:rFonts w:ascii="Arial" w:hAnsi="Arial" w:cs="Arial"/>
+          <w:sz w:val="24"/>
+          <w:szCs w:val="24"/>
+        </w:rPr>
+        <w:t>Las actividades se planean y monitorean mediante la herramienta llamada Trello</w:t>
+      </w:r>
+    </w:p>
+    <w:p>
+      <w:pPr>
+        <w:spacing w:line="360" w:lineRule="auto"/>
+        <w:rPr>
+          <w:rFonts w:ascii="Arial" w:hAnsi="Arial" w:cs="Arial"/>
+          <w:sz w:val="24"/>
+          <w:szCs w:val="24"/>
+        </w:rPr>
+      </w:pPr>
+      <w:r>
+        <w:rPr>
+          <w:rFonts w:ascii="Arial" w:hAnsi="Arial" w:cs="Arial"/>
+          <w:sz w:val="24"/>
+          <w:szCs w:val="24"/>
+        </w:rPr>
+        <w:t>Más información en el documento PLAN.pdf</w:t>
+      </w:r>
+    </w:p>
+    <w:p>
+      <w:pPr>
+        <w:spacing w:line="360" w:lineRule="auto"/>
+        <w:rPr>
+          <w:rFonts w:ascii="Arial" w:hAnsi="Arial" w:cs="Arial"/>
+          <w:sz w:val="24"/>
+          <w:szCs w:val="24"/>
+        </w:rPr>
+      </w:pPr>
+      <w:r>
+        <w:rPr>
+          <w:noProof/>
+        </w:rPr>
+        <w:drawing>
+          <wp:inline distT="0" distB="0" distL="0" distR="0" wp14:anchorId="4ACD6E77" wp14:editId="11E7EF60">
+            <wp:extent cx="6375400" cy="3017641"/>
+            <wp:effectExtent l="0" t="0" r="6350" b="0"/>
+            <wp:docPr id="2" name="Imagen 2"/>
+            <wp:cNvGraphicFramePr>
+              <a:graphicFrameLocks xmlns:a="http://schemas.openxmlformats.org/drawingml/2006/main" noChangeAspect="1"/>
+            </wp:cNvGraphicFramePr>
+            <a:graphic xmlns:a="http://schemas.openxmlformats.org/drawingml/2006/main">
+              <a:graphicData uri="http://schemas.openxmlformats.org/drawingml/2006/picture">
+                <pic:pic xmlns:pic="http://schemas.openxmlformats.org/drawingml/2006/picture">
+                  <pic:nvPicPr>
+                    <pic:cNvPr id="1" name=""/>
+                    <pic:cNvPicPr/>
+                  </pic:nvPicPr>
+                  <pic:blipFill rotWithShape="1">
+                    <a:blip r:embed="rId10"/>
+                    <a:srcRect t="9858" r="315" b="6256"/>
+                    <a:stretch/>
+                  </pic:blipFill>
+                  <pic:spPr bwMode="auto">
+                    <a:xfrm>
+                      <a:off x="0" y="0"/>
+                      <a:ext cx="6393955" cy="3026423"/>
+                    </a:xfrm>
+                    <a:prstGeom prst="rect">
+                      <a:avLst/>
+                    </a:prstGeom>
+                    <a:ln>
+                      <a:noFill/>
+                    </a:ln>
+                    <a:extLst>
+                      <a:ext uri="{53640926-AAD7-44D8-BBD7-CCE9431645EC}">
+                        <a14:shadowObscured xmlns:a14="http://schemas.microsoft.com/office/drawing/2010/main"/>
+                      </a:ext>
+                    </a:extLst>
+                  </pic:spPr>
+                </pic:pic>
+              </a:graphicData>
+            </a:graphic>
+          </wp:inline>
+        </w:drawing>
+      </w:r>
+    </w:p>
+    <w:p>
+      <w:pPr>
+        <w:spacing w:line="360" w:lineRule="auto"/>
+        <w:rPr>
+          <w:rFonts w:ascii="Arial" w:hAnsi="Arial" w:cs="Arial"/>
+          <w:b/>
+          <w:bCs/>
+          <w:sz w:val="24"/>
+          <w:szCs w:val="24"/>
+          <w:lang w:val="en-US"/>
+        </w:rPr>
+      </w:pPr>
+      <w:r>
+        <w:rPr>
+          <w:rFonts w:ascii="Arial" w:hAnsi="Arial" w:cs="Arial"/>
+          <w:b/>
+          <w:bCs/>
+          <w:sz w:val="24"/>
+          <w:szCs w:val="24"/>
+          <w:lang w:val="en-US"/>
+        </w:rPr>
+        <w:t>4.4.3 Sprint backlog</w:t>
+      </w:r>
+    </w:p>
+    <w:p>
+      <w:pPr>
+        <w:spacing w:line="360" w:lineRule="auto"/>
+        <w:rPr>
+          <w:rFonts w:ascii="Arial" w:hAnsi="Arial" w:cs="Arial"/>
+          <w:sz w:val="24"/>
+          <w:szCs w:val="24"/>
+        </w:rPr>
+      </w:pPr>
+      <w:r>
+        <w:rPr>
+          <w:rFonts w:ascii="Arial" w:hAnsi="Arial" w:cs="Arial"/>
+          <w:sz w:val="24"/>
+          <w:szCs w:val="24"/>
+        </w:rPr>
+        <w:t xml:space="preserve">En cada </w:t>
+      </w:r>
+      <w:r>
+        <w:rPr>
+          <w:rFonts w:ascii="Arial" w:hAnsi="Arial" w:cs="Arial"/>
+          <w:sz w:val="24"/>
+          <w:szCs w:val="24"/>
+        </w:rPr>
+        <w:t>S</w:t>
+      </w:r>
+      <w:r>
+        <w:rPr>
+          <w:rFonts w:ascii="Arial" w:hAnsi="Arial" w:cs="Arial"/>
+          <w:sz w:val="24"/>
+          <w:szCs w:val="24"/>
+        </w:rPr>
+        <w:t xml:space="preserve">print se </w:t>
+      </w:r>
+      <w:r>
+        <w:rPr>
+          <w:rFonts w:ascii="Arial" w:hAnsi="Arial" w:cs="Arial"/>
+          <w:sz w:val="24"/>
+          <w:szCs w:val="24"/>
+        </w:rPr>
+        <w:t>a</w:t>
+      </w:r>
+      <w:r>
+        <w:rPr>
+          <w:rFonts w:ascii="Arial" w:hAnsi="Arial" w:cs="Arial"/>
+          <w:sz w:val="24"/>
+          <w:szCs w:val="24"/>
+        </w:rPr>
+        <w:t>lmacena</w:t>
+      </w:r>
+      <w:r>
+        <w:rPr>
+          <w:rFonts w:ascii="Arial" w:hAnsi="Arial" w:cs="Arial"/>
+          <w:sz w:val="24"/>
+          <w:szCs w:val="24"/>
+        </w:rPr>
+        <w:t>n</w:t>
+      </w:r>
+      <w:r>
+        <w:rPr>
+          <w:rFonts w:ascii="Arial" w:hAnsi="Arial" w:cs="Arial"/>
+          <w:sz w:val="24"/>
+          <w:szCs w:val="24"/>
+        </w:rPr>
+        <w:t xml:space="preserve"> todos los datos recabados y la documentación del proyecto en un repositorio en GitHub</w:t>
+      </w:r>
+      <w:r>
+        <w:rPr>
+          <w:rFonts w:ascii="Arial" w:hAnsi="Arial" w:cs="Arial"/>
+          <w:sz w:val="24"/>
+          <w:szCs w:val="24"/>
+        </w:rPr>
+        <w:t>.</w:t>
+      </w:r>
+    </w:p>
+    <w:p>
+      <w:pPr>
+        <w:spacing w:line="360" w:lineRule="auto"/>
+        <w:rPr>
+          <w:rFonts w:ascii="Arial" w:hAnsi="Arial" w:cs="Arial"/>
+          <w:sz w:val="24"/>
+          <w:szCs w:val="24"/>
+        </w:rPr>
+      </w:pPr>
+      <w:r>
+        <w:rPr>
+          <w:rFonts w:ascii="Arial" w:hAnsi="Arial" w:cs="Arial"/>
+          <w:sz w:val="24"/>
+          <w:szCs w:val="24"/>
+        </w:rPr>
+        <w:t>Cada Sprint tiene una duración de una semana</w:t>
+      </w:r>
+      <w:r>
+        <w:rPr>
+          <w:rFonts w:ascii="Arial" w:hAnsi="Arial" w:cs="Arial"/>
+          <w:sz w:val="24"/>
+          <w:szCs w:val="24"/>
+        </w:rPr>
+        <w:t>.</w:t>
+      </w:r>
       <w:bookmarkStart w:id="0" w:name="_GoBack"/>
       <w:bookmarkEnd w:id="0"/>
       <w:r>
@@ -3188,85 +4136,184 @@
           <w:sz w:val="24"/>
           <w:szCs w:val="24"/>
         </w:rPr>
-        <w:t xml:space="preserve"> trabaja mediante la metodología Scrum.</w:t>
-      </w:r>
-    </w:p>
-    <w:p>
-      <w:pPr>
-        <w:spacing w:line="360" w:lineRule="auto"/>
-        <w:rPr>
-          <w:rFonts w:ascii="Arial" w:hAnsi="Arial" w:cs="Arial"/>
-          <w:sz w:val="24"/>
-          <w:szCs w:val="24"/>
-        </w:rPr>
-      </w:pPr>
-      <w:r>
-        <w:rPr>
-          <w:rFonts w:ascii="Arial" w:hAnsi="Arial" w:cs="Arial"/>
-          <w:sz w:val="24"/>
-          <w:szCs w:val="24"/>
-        </w:rPr>
-        <w:t>El equipo está conformado por tres</w:t>
-      </w:r>
-      <w:r>
-        <w:rPr>
-          <w:rFonts w:ascii="Arial" w:hAnsi="Arial" w:cs="Arial"/>
-          <w:sz w:val="24"/>
-          <w:szCs w:val="24"/>
-        </w:rPr>
-        <w:t xml:space="preserve"> integrantes: Ashanty González</w:t>
-      </w:r>
-      <w:r>
-        <w:rPr>
-          <w:rFonts w:ascii="Arial" w:hAnsi="Arial" w:cs="Arial"/>
-          <w:sz w:val="24"/>
-          <w:szCs w:val="24"/>
-        </w:rPr>
-        <w:t>, la cual toma el rol de Product Owner</w:t>
-      </w:r>
-      <w:r>
-        <w:rPr>
-          <w:rFonts w:ascii="Arial" w:hAnsi="Arial" w:cs="Arial"/>
-          <w:sz w:val="24"/>
-          <w:szCs w:val="24"/>
-        </w:rPr>
-        <w:t>, Valeria González</w:t>
-      </w:r>
-      <w:r>
-        <w:rPr>
-          <w:rFonts w:ascii="Arial" w:hAnsi="Arial" w:cs="Arial"/>
-          <w:sz w:val="24"/>
-          <w:szCs w:val="24"/>
-        </w:rPr>
-        <w:t>, toma el rol de Scrum Máster</w:t>
-      </w:r>
-      <w:r>
-        <w:rPr>
-          <w:rFonts w:ascii="Arial" w:hAnsi="Arial" w:cs="Arial"/>
-          <w:sz w:val="24"/>
-          <w:szCs w:val="24"/>
-        </w:rPr>
-        <w:t xml:space="preserve"> y Eduardo Zenet</w:t>
-      </w:r>
-      <w:r>
-        <w:rPr>
-          <w:rFonts w:ascii="Arial" w:hAnsi="Arial" w:cs="Arial"/>
-          <w:sz w:val="24"/>
-          <w:szCs w:val="24"/>
-        </w:rPr>
-        <w:t xml:space="preserve"> del Equipo Scrum, ya que el equipo de trabajo es más reducido se suelen cambiar los roles dependiendo de la situación</w:t>
-      </w:r>
-      <w:r>
-        <w:rPr>
-          <w:rFonts w:ascii="Arial" w:hAnsi="Arial" w:cs="Arial"/>
-          <w:sz w:val="24"/>
-          <w:szCs w:val="24"/>
-        </w:rPr>
-        <w:t xml:space="preserve">. </w:t>
-      </w:r>
-    </w:p>
-    <w:p>
-      <w:pPr>
+        <w:t xml:space="preserve"> </w:t>
+      </w:r>
+    </w:p>
+    <w:p>
+      <w:pPr>
+        <w:spacing w:line="360" w:lineRule="auto"/>
+        <w:rPr>
+          <w:rFonts w:ascii="Arial" w:hAnsi="Arial" w:cs="Arial"/>
+          <w:i/>
+          <w:iCs/>
+          <w:sz w:val="24"/>
+          <w:szCs w:val="24"/>
+          <w:lang w:val="en-US"/>
+        </w:rPr>
+      </w:pPr>
+      <w:r>
+        <w:rPr>
+          <w:rFonts w:ascii="Arial" w:hAnsi="Arial" w:cs="Arial"/>
+          <w:i/>
+          <w:iCs/>
+          <w:sz w:val="24"/>
+          <w:szCs w:val="24"/>
+          <w:lang w:val="en-US"/>
+        </w:rPr>
+        <w:t xml:space="preserve">4.4.3.1 </w:t>
+      </w:r>
+      <w:r>
+        <w:rPr>
+          <w:rFonts w:ascii="Arial" w:hAnsi="Arial" w:cs="Arial"/>
+          <w:i/>
+          <w:iCs/>
+          <w:sz w:val="24"/>
+          <w:szCs w:val="24"/>
+          <w:lang w:val="en-US"/>
+        </w:rPr>
+        <w:t>Daily Scrum</w:t>
+      </w:r>
+    </w:p>
+    <w:p>
+      <w:pPr>
+        <w:spacing w:line="360" w:lineRule="auto"/>
+        <w:rPr>
+          <w:rFonts w:ascii="Arial" w:hAnsi="Arial" w:cs="Arial"/>
+          <w:sz w:val="24"/>
+          <w:szCs w:val="24"/>
+        </w:rPr>
+      </w:pPr>
+      <w:r>
+        <w:rPr>
+          <w:rFonts w:ascii="Arial" w:hAnsi="Arial" w:cs="Arial"/>
+          <w:sz w:val="24"/>
+          <w:szCs w:val="24"/>
+        </w:rPr>
+        <w:t>Nuestro Daily Scrum está conf</w:t>
+      </w:r>
+      <w:r>
+        <w:rPr>
+          <w:rFonts w:ascii="Arial" w:hAnsi="Arial" w:cs="Arial"/>
+          <w:sz w:val="24"/>
+          <w:szCs w:val="24"/>
+        </w:rPr>
+        <w:t>ormado por la M.O.C.E Laura Sánchez, la Ing. De Software Genny Centeno y el Dr. Edgar Cambranes</w:t>
+      </w:r>
+      <w:r>
+        <w:rPr>
+          <w:rFonts w:ascii="Arial" w:hAnsi="Arial" w:cs="Arial"/>
+          <w:sz w:val="24"/>
+          <w:szCs w:val="24"/>
+        </w:rPr>
+        <w:t>. Las reuniones con los últimos dos son por medio de Hangouts.</w:t>
+      </w:r>
+    </w:p>
+    <w:p>
+      <w:pPr>
+        <w:spacing w:line="360" w:lineRule="auto"/>
+        <w:rPr>
+          <w:rFonts w:ascii="Arial" w:hAnsi="Arial" w:cs="Arial"/>
+          <w:sz w:val="24"/>
+          <w:szCs w:val="24"/>
+        </w:rPr>
+      </w:pPr>
+      <w:r>
+        <w:rPr>
+          <w:rFonts w:ascii="Arial" w:hAnsi="Arial" w:cs="Arial"/>
+          <w:sz w:val="24"/>
+          <w:szCs w:val="24"/>
+        </w:rPr>
+        <w:t>Se registran todas las reuniones en una bitácora de Soapbox</w:t>
+      </w:r>
+    </w:p>
+    <w:p>
+      <w:pPr>
+        <w:spacing w:line="360" w:lineRule="auto"/>
+        <w:rPr>
+          <w:rFonts w:ascii="Arial" w:hAnsi="Arial" w:cs="Arial"/>
+          <w:i/>
+          <w:iCs/>
+          <w:sz w:val="24"/>
+          <w:szCs w:val="24"/>
+        </w:rPr>
+      </w:pPr>
+      <w:r>
+        <w:rPr>
+          <w:rFonts w:ascii="Arial" w:hAnsi="Arial" w:cs="Arial"/>
+          <w:i/>
+          <w:iCs/>
+          <w:sz w:val="24"/>
+          <w:szCs w:val="24"/>
+        </w:rPr>
+        <w:t xml:space="preserve">4.4.3.2 </w:t>
+      </w:r>
+      <w:r>
+        <w:rPr>
+          <w:rFonts w:ascii="Arial" w:hAnsi="Arial" w:cs="Arial"/>
+          <w:i/>
+          <w:iCs/>
+          <w:sz w:val="24"/>
+          <w:szCs w:val="24"/>
+        </w:rPr>
+        <w:t>S</w:t>
+      </w:r>
+      <w:r>
+        <w:rPr>
+          <w:rFonts w:ascii="Arial" w:hAnsi="Arial" w:cs="Arial"/>
+          <w:i/>
+          <w:iCs/>
+          <w:sz w:val="24"/>
+          <w:szCs w:val="24"/>
+        </w:rPr>
+        <w:t>print 1</w:t>
+      </w:r>
+    </w:p>
+    <w:p>
+      <w:pPr>
+        <w:pStyle w:val="Prrafodelista"/>
+        <w:numPr>
+          <w:ilvl w:val="0"/>
+          <w:numId w:val="11"/>
+        </w:numPr>
+        <w:spacing w:line="360" w:lineRule="auto"/>
+        <w:rPr>
+          <w:rFonts w:ascii="Arial" w:hAnsi="Arial" w:cs="Arial"/>
+          <w:sz w:val="24"/>
+          <w:szCs w:val="24"/>
+        </w:rPr>
+      </w:pPr>
+      <w:r>
+        <w:rPr>
+          <w:rFonts w:ascii="Arial" w:hAnsi="Arial" w:cs="Arial"/>
+          <w:sz w:val="24"/>
+          <w:szCs w:val="24"/>
+        </w:rPr>
+        <w:t>Realizar la calendarización de actividades</w:t>
+      </w:r>
+      <w:r>
+        <w:rPr>
+          <w:rFonts w:ascii="Arial" w:hAnsi="Arial" w:cs="Arial"/>
+          <w:sz w:val="24"/>
+          <w:szCs w:val="24"/>
+        </w:rPr>
+        <w:t xml:space="preserve"> en Trello</w:t>
+      </w:r>
+      <w:r>
+        <w:rPr>
+          <w:rFonts w:ascii="Arial" w:hAnsi="Arial" w:cs="Arial"/>
+          <w:sz w:val="24"/>
+          <w:szCs w:val="24"/>
+        </w:rPr>
+        <w:t>.</w:t>
+      </w:r>
+    </w:p>
+    <w:p>
+      <w:pPr>
+        <w:pStyle w:val="Prrafodelista"/>
+        <w:numPr>
+          <w:ilvl w:val="0"/>
+          <w:numId w:val="11"/>
+        </w:numPr>
         <w:spacing w:line="360" w:lineRule="auto"/>
         <w:rPr>
           <w:rFonts w:ascii="Arial" w:hAnsi="Arial" w:cs="Arial"/>
@@ -3281,212 +4328,612 @@
           <w:szCs w:val="24"/>
         </w:rPr>
         <w:lastRenderedPageBreak/>
-        <w:t xml:space="preserve">Ashanty González </w:t>
-      </w:r>
-      <w:r>
-        <w:rPr>
-          <w:rFonts w:ascii="Arial" w:hAnsi="Arial" w:cs="Arial"/>
-          <w:sz w:val="24"/>
-          <w:szCs w:val="24"/>
-        </w:rPr>
-        <w:t>es</w:t>
-      </w:r>
-      <w:r>
-        <w:rPr>
-          <w:rFonts w:ascii="Arial" w:hAnsi="Arial" w:cs="Arial"/>
-          <w:sz w:val="24"/>
-          <w:szCs w:val="24"/>
-        </w:rPr>
-        <w:t xml:space="preserve"> la encargada de organizar las actividades del equipo en Trello, así como de apoyar a los otros dos integrantes con alguna duda o dificultad que podrían presentar en el proyecto. También </w:t>
-      </w:r>
-      <w:r>
-        <w:rPr>
-          <w:rFonts w:ascii="Arial" w:hAnsi="Arial" w:cs="Arial"/>
-          <w:sz w:val="24"/>
-          <w:szCs w:val="24"/>
-        </w:rPr>
-        <w:t>es</w:t>
-      </w:r>
-      <w:r>
-        <w:rPr>
-          <w:rFonts w:ascii="Arial" w:hAnsi="Arial" w:cs="Arial"/>
-          <w:sz w:val="24"/>
-          <w:szCs w:val="24"/>
-        </w:rPr>
-        <w:t xml:space="preserve"> la encargada de la parte del diseño de flyers en Canva que servirán para difundir información sobre el programa. En conjunto con Valeria González realiza las entrevistas</w:t>
-      </w:r>
-      <w:r>
-        <w:rPr>
-          <w:rFonts w:ascii="Arial" w:hAnsi="Arial" w:cs="Arial"/>
-          <w:sz w:val="24"/>
-          <w:szCs w:val="24"/>
-        </w:rPr>
-        <w:t xml:space="preserve"> y también apoya en el diseño de los flyers de difusión</w:t>
-      </w:r>
-      <w:r>
-        <w:rPr>
-          <w:rFonts w:ascii="Arial" w:hAnsi="Arial" w:cs="Arial"/>
-          <w:sz w:val="24"/>
-          <w:szCs w:val="24"/>
-        </w:rPr>
-        <w:t>. Genny Centeno</w:t>
-      </w:r>
-      <w:r>
-        <w:rPr>
-          <w:rFonts w:ascii="Arial" w:hAnsi="Arial" w:cs="Arial"/>
-          <w:sz w:val="24"/>
-          <w:szCs w:val="24"/>
-        </w:rPr>
-        <w:t xml:space="preserve"> es una de las personas con las que trabajaremos en el proyecto, la cual nos servirá como guía para aclarar dudas y compartir ideas; ella</w:t>
-      </w:r>
-      <w:r>
-        <w:rPr>
-          <w:rFonts w:ascii="Arial" w:hAnsi="Arial" w:cs="Arial"/>
-          <w:sz w:val="24"/>
-          <w:szCs w:val="24"/>
-        </w:rPr>
-        <w:t xml:space="preserve"> vive en Canadá, por lo tanto, l</w:t>
-      </w:r>
-      <w:r>
-        <w:rPr>
-          <w:rFonts w:ascii="Arial" w:hAnsi="Arial" w:cs="Arial"/>
-          <w:sz w:val="24"/>
-          <w:szCs w:val="24"/>
-        </w:rPr>
-        <w:t>as</w:t>
-      </w:r>
-      <w:r>
-        <w:rPr>
-          <w:rFonts w:ascii="Arial" w:hAnsi="Arial" w:cs="Arial"/>
-          <w:sz w:val="24"/>
-          <w:szCs w:val="24"/>
-        </w:rPr>
-        <w:t xml:space="preserve"> entrevista</w:t>
-      </w:r>
-      <w:r>
-        <w:rPr>
-          <w:rFonts w:ascii="Arial" w:hAnsi="Arial" w:cs="Arial"/>
-          <w:sz w:val="24"/>
-          <w:szCs w:val="24"/>
-        </w:rPr>
-        <w:t>s</w:t>
-      </w:r>
-      <w:r>
-        <w:rPr>
-          <w:rFonts w:ascii="Arial" w:hAnsi="Arial" w:cs="Arial"/>
-          <w:sz w:val="24"/>
-          <w:szCs w:val="24"/>
-        </w:rPr>
-        <w:t xml:space="preserve"> deberá</w:t>
-      </w:r>
-      <w:r>
-        <w:rPr>
-          <w:rFonts w:ascii="Arial" w:hAnsi="Arial" w:cs="Arial"/>
-          <w:sz w:val="24"/>
-          <w:szCs w:val="24"/>
-        </w:rPr>
-        <w:t>n</w:t>
-      </w:r>
-      <w:r>
-        <w:rPr>
-          <w:rFonts w:ascii="Arial" w:hAnsi="Arial" w:cs="Arial"/>
-          <w:sz w:val="24"/>
-          <w:szCs w:val="24"/>
-        </w:rPr>
-        <w:t xml:space="preserve"> ser por Hangouts. El coordinador Edgar Cambranes</w:t>
-      </w:r>
-      <w:r>
-        <w:rPr>
-          <w:rFonts w:ascii="Arial" w:hAnsi="Arial" w:cs="Arial"/>
-          <w:sz w:val="24"/>
-          <w:szCs w:val="24"/>
-        </w:rPr>
-        <w:t>, el cual es otro guía en este proyecto,</w:t>
-      </w:r>
-      <w:r>
-        <w:rPr>
-          <w:rFonts w:ascii="Arial" w:hAnsi="Arial" w:cs="Arial"/>
-          <w:sz w:val="24"/>
-          <w:szCs w:val="24"/>
-        </w:rPr>
-        <w:t xml:space="preserve"> está muy ocupado con diversas actividades por lo que en algunas ocasiones se usará el mismo medio de comunicación. </w:t>
-      </w:r>
-      <w:r>
-        <w:rPr>
-          <w:rFonts w:ascii="Arial" w:hAnsi="Arial" w:cs="Arial"/>
-          <w:sz w:val="24"/>
-          <w:szCs w:val="24"/>
-        </w:rPr>
-        <w:t>De igual manera, Valeria recabará la información de las encuestas a los alumnos de nuevo ingreso por medio de un Formulario de Google y también</w:t>
-      </w:r>
-      <w:r>
-        <w:rPr>
-          <w:rFonts w:ascii="Arial" w:hAnsi="Arial" w:cs="Arial"/>
-          <w:sz w:val="24"/>
-          <w:szCs w:val="24"/>
-        </w:rPr>
-        <w:t xml:space="preserve"> elaborará y organizará las presentaciones de Power Point con los temas que se usarán en esta etapa de entrenamiento. Eduardo Zene</w:t>
-      </w:r>
-      <w:r>
-        <w:rPr>
-          <w:rFonts w:ascii="Arial" w:hAnsi="Arial" w:cs="Arial"/>
-          <w:sz w:val="24"/>
-          <w:szCs w:val="24"/>
-        </w:rPr>
-        <w:t>t</w:t>
-      </w:r>
-      <w:r>
-        <w:rPr>
-          <w:rFonts w:ascii="Arial" w:hAnsi="Arial" w:cs="Arial"/>
-          <w:sz w:val="24"/>
-          <w:szCs w:val="24"/>
-        </w:rPr>
-        <w:t xml:space="preserve"> se encargará de redactar en Soapbox todas las reuniones de equipo, entrevistas y actividades que se realicen a lo largo del proyecto</w:t>
-      </w:r>
-      <w:r>
-        <w:rPr>
-          <w:rFonts w:ascii="Arial" w:hAnsi="Arial" w:cs="Arial"/>
-          <w:sz w:val="24"/>
-          <w:szCs w:val="24"/>
-        </w:rPr>
-        <w:t>, en conjunto con Valeria, realizarán el prototipo del programa en Canva y entre los tres integrantes definirán los lineamientos del programa</w:t>
-      </w:r>
-      <w:r>
-        <w:rPr>
-          <w:rFonts w:ascii="Arial" w:hAnsi="Arial" w:cs="Arial"/>
-          <w:sz w:val="24"/>
-          <w:szCs w:val="24"/>
-        </w:rPr>
-        <w:t xml:space="preserve">. Todo el equipo en conjunto se encargará de redactar las diferentes partes de la documentación del proyecto, esto se comenzará como un borrador en Google Docs y, al finalizarlo, se subirá en un repositorio en GitHub. Al finalizar este proyectos se realizará una encuesta a los usuarios acerca de cómo y qué tan satisfactoria fue su experiencia en </w:t>
-      </w:r>
-      <w:r>
-        <w:rPr>
-          <w:rFonts w:ascii="Arial" w:hAnsi="Arial" w:cs="Arial"/>
-          <w:sz w:val="24"/>
-          <w:szCs w:val="24"/>
-        </w:rPr>
-        <w:t>el</w:t>
-      </w:r>
-      <w:r>
-        <w:rPr>
-          <w:rFonts w:ascii="Arial" w:hAnsi="Arial" w:cs="Arial"/>
-          <w:sz w:val="24"/>
-          <w:szCs w:val="24"/>
-        </w:rPr>
-        <w:t xml:space="preserve"> programa por medio de un Formulario de Google, y las respuestas obtenidas se plasmarán en un Excel.</w:t>
-      </w:r>
-    </w:p>
-    <w:p>
-      <w:pPr>
-        <w:spacing w:line="360" w:lineRule="auto"/>
-        <w:rPr>
-          <w:rFonts w:ascii="Arial" w:hAnsi="Arial" w:cs="Arial"/>
-          <w:b/>
-          <w:bCs/>
-          <w:sz w:val="24"/>
-          <w:szCs w:val="24"/>
-        </w:rPr>
-      </w:pPr>
+        <w:t xml:space="preserve">Entrevistar al coordinador Edgar Cambranes, a las responsables del DOCE, Laura Sánchez y Sharon Escobar, y a la </w:t>
+      </w:r>
+      <w:r>
+        <w:rPr>
+          <w:rFonts w:ascii="Arial" w:hAnsi="Arial" w:cs="Arial"/>
+          <w:sz w:val="24"/>
+          <w:szCs w:val="24"/>
+        </w:rPr>
+        <w:t>Ing. De Software</w:t>
+      </w:r>
+      <w:r>
+        <w:rPr>
+          <w:rFonts w:ascii="Arial" w:hAnsi="Arial" w:cs="Arial"/>
+          <w:sz w:val="24"/>
+          <w:szCs w:val="24"/>
+        </w:rPr>
+        <w:t xml:space="preserve"> Genny Centeno.</w:t>
+      </w:r>
+    </w:p>
+    <w:p>
+      <w:pPr>
+        <w:spacing w:line="360" w:lineRule="auto"/>
+        <w:rPr>
+          <w:rFonts w:ascii="Arial" w:hAnsi="Arial" w:cs="Arial"/>
+          <w:i/>
+          <w:iCs/>
+          <w:sz w:val="24"/>
+          <w:szCs w:val="24"/>
+        </w:rPr>
+      </w:pPr>
+    </w:p>
+    <w:p>
+      <w:pPr>
+        <w:spacing w:line="360" w:lineRule="auto"/>
+        <w:rPr>
+          <w:rFonts w:ascii="Arial" w:hAnsi="Arial" w:cs="Arial"/>
+          <w:i/>
+          <w:iCs/>
+          <w:sz w:val="24"/>
+          <w:szCs w:val="24"/>
+        </w:rPr>
+      </w:pPr>
+      <w:r>
+        <w:rPr>
+          <w:rFonts w:ascii="Arial" w:hAnsi="Arial" w:cs="Arial"/>
+          <w:i/>
+          <w:iCs/>
+          <w:sz w:val="24"/>
+          <w:szCs w:val="24"/>
+        </w:rPr>
+        <w:t xml:space="preserve">4.4.3.3 </w:t>
+      </w:r>
+      <w:r>
+        <w:rPr>
+          <w:rFonts w:ascii="Arial" w:hAnsi="Arial" w:cs="Arial"/>
+          <w:i/>
+          <w:iCs/>
+          <w:sz w:val="24"/>
+          <w:szCs w:val="24"/>
+        </w:rPr>
+        <w:t>Sprint 2</w:t>
+      </w:r>
+    </w:p>
+    <w:p>
+      <w:pPr>
+        <w:pStyle w:val="Prrafodelista"/>
+        <w:numPr>
+          <w:ilvl w:val="0"/>
+          <w:numId w:val="12"/>
+        </w:numPr>
+        <w:spacing w:line="360" w:lineRule="auto"/>
+        <w:rPr>
+          <w:rFonts w:ascii="Arial" w:hAnsi="Arial" w:cs="Arial"/>
+          <w:sz w:val="24"/>
+          <w:szCs w:val="24"/>
+        </w:rPr>
+      </w:pPr>
+      <w:r>
+        <w:rPr>
+          <w:rFonts w:ascii="Arial" w:hAnsi="Arial" w:cs="Arial"/>
+          <w:sz w:val="24"/>
+          <w:szCs w:val="24"/>
+        </w:rPr>
+        <w:t>Asistir a la plática con la Psic. Carolina Castillo</w:t>
+      </w:r>
+    </w:p>
+    <w:p>
+      <w:pPr>
+        <w:pStyle w:val="Prrafodelista"/>
+        <w:numPr>
+          <w:ilvl w:val="0"/>
+          <w:numId w:val="12"/>
+        </w:numPr>
+        <w:spacing w:line="360" w:lineRule="auto"/>
+        <w:rPr>
+          <w:rFonts w:ascii="Arial" w:hAnsi="Arial" w:cs="Arial"/>
+          <w:sz w:val="24"/>
+          <w:szCs w:val="24"/>
+        </w:rPr>
+      </w:pPr>
+      <w:r>
+        <w:rPr>
+          <w:rFonts w:ascii="Arial" w:hAnsi="Arial" w:cs="Arial"/>
+          <w:sz w:val="24"/>
+          <w:szCs w:val="24"/>
+        </w:rPr>
+        <w:t>Realizar el diseño del programa mediante un prototipo de su funcionamiento</w:t>
+      </w:r>
+      <w:r>
+        <w:rPr>
+          <w:rFonts w:ascii="Arial" w:hAnsi="Arial" w:cs="Arial"/>
+          <w:sz w:val="24"/>
+          <w:szCs w:val="24"/>
+        </w:rPr>
+        <w:t xml:space="preserve"> en Canva</w:t>
+      </w:r>
+    </w:p>
+    <w:p>
+      <w:pPr>
+        <w:pStyle w:val="Prrafodelista"/>
+        <w:numPr>
+          <w:ilvl w:val="0"/>
+          <w:numId w:val="12"/>
+        </w:numPr>
+        <w:spacing w:line="360" w:lineRule="auto"/>
+        <w:rPr>
+          <w:rFonts w:ascii="Arial" w:hAnsi="Arial" w:cs="Arial"/>
+          <w:sz w:val="24"/>
+          <w:szCs w:val="24"/>
+        </w:rPr>
+      </w:pPr>
+      <w:r>
+        <w:rPr>
+          <w:rFonts w:ascii="Arial" w:hAnsi="Arial" w:cs="Arial"/>
+          <w:sz w:val="24"/>
+          <w:szCs w:val="24"/>
+        </w:rPr>
+        <w:t>Encuestas para posibles mentores</w:t>
+      </w:r>
+      <w:r>
+        <w:rPr>
+          <w:rFonts w:ascii="Arial" w:hAnsi="Arial" w:cs="Arial"/>
+          <w:sz w:val="24"/>
+          <w:szCs w:val="24"/>
+        </w:rPr>
+        <w:t xml:space="preserve"> mediante un formulario de Google Docs</w:t>
+      </w:r>
+      <w:r>
+        <w:rPr>
+          <w:rFonts w:ascii="Arial" w:hAnsi="Arial" w:cs="Arial"/>
+          <w:sz w:val="24"/>
+          <w:szCs w:val="24"/>
+        </w:rPr>
+        <w:t xml:space="preserve"> (alumnos avanzados)</w:t>
+      </w:r>
+    </w:p>
+    <w:p>
+      <w:pPr>
+        <w:spacing w:line="360" w:lineRule="auto"/>
+        <w:rPr>
+          <w:rFonts w:ascii="Arial" w:hAnsi="Arial" w:cs="Arial"/>
+          <w:i/>
+          <w:iCs/>
+          <w:sz w:val="24"/>
+          <w:szCs w:val="24"/>
+        </w:rPr>
+      </w:pPr>
+      <w:r>
+        <w:rPr>
+          <w:rFonts w:ascii="Arial" w:hAnsi="Arial" w:cs="Arial"/>
+          <w:i/>
+          <w:iCs/>
+          <w:sz w:val="24"/>
+          <w:szCs w:val="24"/>
+        </w:rPr>
+        <w:t xml:space="preserve">4.4.3.4 </w:t>
+      </w:r>
+      <w:r>
+        <w:rPr>
+          <w:rFonts w:ascii="Arial" w:hAnsi="Arial" w:cs="Arial"/>
+          <w:i/>
+          <w:iCs/>
+          <w:sz w:val="24"/>
+          <w:szCs w:val="24"/>
+        </w:rPr>
+        <w:t xml:space="preserve">Sprint </w:t>
+      </w:r>
+      <w:r>
+        <w:rPr>
+          <w:rFonts w:ascii="Arial" w:hAnsi="Arial" w:cs="Arial"/>
+          <w:i/>
+          <w:iCs/>
+          <w:sz w:val="24"/>
+          <w:szCs w:val="24"/>
+        </w:rPr>
+        <w:t>3</w:t>
+      </w:r>
+    </w:p>
+    <w:p>
+      <w:pPr>
+        <w:pStyle w:val="Prrafodelista"/>
+        <w:numPr>
+          <w:ilvl w:val="0"/>
+          <w:numId w:val="13"/>
+        </w:numPr>
+        <w:spacing w:line="360" w:lineRule="auto"/>
+        <w:rPr>
+          <w:rFonts w:ascii="Arial" w:hAnsi="Arial" w:cs="Arial"/>
+          <w:sz w:val="24"/>
+          <w:szCs w:val="24"/>
+        </w:rPr>
+      </w:pPr>
+      <w:r>
+        <w:rPr>
+          <w:rFonts w:ascii="Arial" w:hAnsi="Arial" w:cs="Arial"/>
+          <w:sz w:val="24"/>
+          <w:szCs w:val="24"/>
+        </w:rPr>
+        <w:t xml:space="preserve">Redactar la guía </w:t>
+      </w:r>
+      <w:r>
+        <w:rPr>
+          <w:rFonts w:ascii="Arial" w:hAnsi="Arial" w:cs="Arial"/>
+          <w:sz w:val="24"/>
+          <w:szCs w:val="24"/>
+        </w:rPr>
+        <w:t>de tutoría par</w:t>
+      </w:r>
+    </w:p>
+    <w:p>
+      <w:pPr>
+        <w:pStyle w:val="Prrafodelista"/>
+        <w:numPr>
+          <w:ilvl w:val="0"/>
+          <w:numId w:val="13"/>
+        </w:numPr>
+        <w:spacing w:line="360" w:lineRule="auto"/>
+        <w:rPr>
+          <w:rFonts w:ascii="Arial" w:hAnsi="Arial" w:cs="Arial"/>
+          <w:sz w:val="24"/>
+          <w:szCs w:val="24"/>
+        </w:rPr>
+      </w:pPr>
+      <w:r>
+        <w:rPr>
+          <w:rFonts w:ascii="Arial" w:hAnsi="Arial" w:cs="Arial"/>
+          <w:sz w:val="24"/>
+          <w:szCs w:val="24"/>
+        </w:rPr>
+        <w:t>Elaborar la guía y la convocatoria en Canva</w:t>
+      </w:r>
+    </w:p>
+    <w:p>
+      <w:pPr>
+        <w:pStyle w:val="Prrafodelista"/>
+        <w:numPr>
+          <w:ilvl w:val="0"/>
+          <w:numId w:val="13"/>
+        </w:numPr>
+        <w:spacing w:line="360" w:lineRule="auto"/>
+        <w:rPr>
+          <w:rFonts w:ascii="Arial" w:hAnsi="Arial" w:cs="Arial"/>
+          <w:sz w:val="24"/>
+          <w:szCs w:val="24"/>
+        </w:rPr>
+      </w:pPr>
+      <w:r>
+        <w:rPr>
+          <w:rFonts w:ascii="Arial" w:hAnsi="Arial" w:cs="Arial"/>
+          <w:sz w:val="24"/>
+          <w:szCs w:val="24"/>
+        </w:rPr>
+        <w:t>Redactar el artículo con la descripción del proyecto</w:t>
+      </w:r>
+    </w:p>
+    <w:p>
+      <w:pPr>
+        <w:spacing w:line="360" w:lineRule="auto"/>
+        <w:rPr>
+          <w:rFonts w:ascii="Arial" w:hAnsi="Arial" w:cs="Arial"/>
+          <w:i/>
+          <w:iCs/>
+          <w:sz w:val="24"/>
+          <w:szCs w:val="24"/>
+        </w:rPr>
+      </w:pPr>
+      <w:r>
+        <w:rPr>
+          <w:rFonts w:ascii="Arial" w:hAnsi="Arial" w:cs="Arial"/>
+          <w:i/>
+          <w:iCs/>
+          <w:sz w:val="24"/>
+          <w:szCs w:val="24"/>
+        </w:rPr>
+        <w:t xml:space="preserve">4.4.3.5 </w:t>
+      </w:r>
+      <w:r>
+        <w:rPr>
+          <w:rFonts w:ascii="Arial" w:hAnsi="Arial" w:cs="Arial"/>
+          <w:i/>
+          <w:iCs/>
+          <w:sz w:val="24"/>
+          <w:szCs w:val="24"/>
+        </w:rPr>
+        <w:t xml:space="preserve">Sprint </w:t>
+      </w:r>
+      <w:r>
+        <w:rPr>
+          <w:rFonts w:ascii="Arial" w:hAnsi="Arial" w:cs="Arial"/>
+          <w:i/>
+          <w:iCs/>
+          <w:sz w:val="24"/>
+          <w:szCs w:val="24"/>
+        </w:rPr>
+        <w:t>4</w:t>
+      </w:r>
+    </w:p>
+    <w:p>
+      <w:pPr>
+        <w:pStyle w:val="Prrafodelista"/>
+        <w:numPr>
+          <w:ilvl w:val="0"/>
+          <w:numId w:val="14"/>
+        </w:numPr>
+        <w:spacing w:line="360" w:lineRule="auto"/>
+        <w:rPr>
+          <w:rFonts w:ascii="Arial" w:hAnsi="Arial" w:cs="Arial"/>
+          <w:sz w:val="24"/>
+          <w:szCs w:val="24"/>
+        </w:rPr>
+      </w:pPr>
+      <w:r>
+        <w:rPr>
+          <w:rFonts w:ascii="Arial" w:hAnsi="Arial" w:cs="Arial"/>
+          <w:sz w:val="24"/>
+          <w:szCs w:val="24"/>
+        </w:rPr>
+        <w:t>Elaborar la guía del tutorado en Canva</w:t>
+      </w:r>
+    </w:p>
+    <w:p>
+      <w:pPr>
+        <w:pStyle w:val="Prrafodelista"/>
+        <w:numPr>
+          <w:ilvl w:val="0"/>
+          <w:numId w:val="14"/>
+        </w:numPr>
+        <w:spacing w:line="360" w:lineRule="auto"/>
+        <w:rPr>
+          <w:rFonts w:ascii="Arial" w:hAnsi="Arial" w:cs="Arial"/>
+          <w:sz w:val="24"/>
+          <w:szCs w:val="24"/>
+        </w:rPr>
+      </w:pPr>
+      <w:r>
+        <w:rPr>
+          <w:rFonts w:ascii="Arial" w:hAnsi="Arial" w:cs="Arial"/>
+          <w:sz w:val="24"/>
+          <w:szCs w:val="24"/>
+        </w:rPr>
+        <w:t>Elaborar el video con la descripción del proceso del proyecto</w:t>
+      </w:r>
+    </w:p>
+    <w:p>
+      <w:pPr>
+        <w:pStyle w:val="Prrafodelista"/>
+        <w:numPr>
+          <w:ilvl w:val="0"/>
+          <w:numId w:val="14"/>
+        </w:numPr>
+        <w:spacing w:line="360" w:lineRule="auto"/>
+        <w:rPr>
+          <w:rFonts w:ascii="Arial" w:hAnsi="Arial" w:cs="Arial"/>
+          <w:sz w:val="24"/>
+          <w:szCs w:val="24"/>
+        </w:rPr>
+      </w:pPr>
+      <w:r>
+        <w:rPr>
+          <w:rFonts w:ascii="Arial" w:hAnsi="Arial" w:cs="Arial"/>
+          <w:sz w:val="24"/>
+          <w:szCs w:val="24"/>
+        </w:rPr>
+        <w:t>Elaborar un póster</w:t>
+      </w:r>
+      <w:r>
+        <w:rPr>
+          <w:rFonts w:ascii="Arial" w:hAnsi="Arial" w:cs="Arial"/>
+          <w:sz w:val="24"/>
+          <w:szCs w:val="24"/>
+        </w:rPr>
+        <w:t xml:space="preserve"> en Canva</w:t>
+      </w:r>
+      <w:r>
+        <w:rPr>
+          <w:rFonts w:ascii="Arial" w:hAnsi="Arial" w:cs="Arial"/>
+          <w:sz w:val="24"/>
+          <w:szCs w:val="24"/>
+        </w:rPr>
+        <w:t xml:space="preserve"> con la descripción del producto y su funcionamiento</w:t>
+      </w:r>
+    </w:p>
+    <w:p>
+      <w:pPr>
+        <w:spacing w:line="360" w:lineRule="auto"/>
+        <w:rPr>
+          <w:rFonts w:ascii="Arial" w:hAnsi="Arial" w:cs="Arial"/>
+          <w:i/>
+          <w:iCs/>
+          <w:sz w:val="24"/>
+          <w:szCs w:val="24"/>
+        </w:rPr>
+      </w:pPr>
+      <w:r>
+        <w:rPr>
+          <w:rFonts w:ascii="Arial" w:hAnsi="Arial" w:cs="Arial"/>
+          <w:i/>
+          <w:iCs/>
+          <w:sz w:val="24"/>
+          <w:szCs w:val="24"/>
+        </w:rPr>
+        <w:t>4.4.3.6 Sprint 5</w:t>
+      </w:r>
+    </w:p>
+    <w:p>
+      <w:pPr>
+        <w:pStyle w:val="Prrafodelista"/>
+        <w:numPr>
+          <w:ilvl w:val="0"/>
+          <w:numId w:val="15"/>
+        </w:numPr>
+        <w:spacing w:line="360" w:lineRule="auto"/>
+        <w:rPr>
+          <w:rFonts w:ascii="Arial" w:hAnsi="Arial" w:cs="Arial"/>
+          <w:sz w:val="24"/>
+          <w:szCs w:val="24"/>
+        </w:rPr>
+      </w:pPr>
+      <w:r>
+        <w:rPr>
+          <w:rFonts w:ascii="Arial" w:hAnsi="Arial" w:cs="Arial"/>
+          <w:sz w:val="24"/>
+          <w:szCs w:val="24"/>
+        </w:rPr>
+        <w:t xml:space="preserve">Solicitar feedback de la guía del </w:t>
+      </w:r>
+      <w:r>
+        <w:rPr>
+          <w:rFonts w:ascii="Arial" w:hAnsi="Arial" w:cs="Arial"/>
+          <w:sz w:val="24"/>
+          <w:szCs w:val="24"/>
+        </w:rPr>
+        <w:t>mentor y mentorado</w:t>
+      </w:r>
+      <w:r>
+        <w:rPr>
+          <w:rFonts w:ascii="Arial" w:hAnsi="Arial" w:cs="Arial"/>
+          <w:sz w:val="24"/>
+          <w:szCs w:val="24"/>
+        </w:rPr>
+        <w:t xml:space="preserve"> </w:t>
+      </w:r>
+      <w:r>
+        <w:rPr>
+          <w:rFonts w:ascii="Arial" w:hAnsi="Arial" w:cs="Arial"/>
+          <w:sz w:val="24"/>
+          <w:szCs w:val="24"/>
+        </w:rPr>
+        <w:t>a la M.O.C.E Laura Sánchez</w:t>
+      </w:r>
+    </w:p>
+    <w:p>
+      <w:pPr>
+        <w:spacing w:line="360" w:lineRule="auto"/>
+        <w:rPr>
+          <w:rFonts w:ascii="Arial" w:hAnsi="Arial" w:cs="Arial"/>
+          <w:i/>
+          <w:iCs/>
+          <w:sz w:val="24"/>
+          <w:szCs w:val="24"/>
+        </w:rPr>
+      </w:pPr>
+      <w:r>
+        <w:rPr>
+          <w:rFonts w:ascii="Arial" w:hAnsi="Arial" w:cs="Arial"/>
+          <w:i/>
+          <w:iCs/>
+          <w:sz w:val="24"/>
+          <w:szCs w:val="24"/>
+        </w:rPr>
+        <w:t xml:space="preserve">4.4.3.7 </w:t>
+      </w:r>
+      <w:r>
+        <w:rPr>
+          <w:rFonts w:ascii="Arial" w:hAnsi="Arial" w:cs="Arial"/>
+          <w:i/>
+          <w:iCs/>
+          <w:sz w:val="24"/>
+          <w:szCs w:val="24"/>
+        </w:rPr>
+        <w:t xml:space="preserve">Sprint </w:t>
+      </w:r>
+      <w:r>
+        <w:rPr>
+          <w:rFonts w:ascii="Arial" w:hAnsi="Arial" w:cs="Arial"/>
+          <w:i/>
+          <w:iCs/>
+          <w:sz w:val="24"/>
+          <w:szCs w:val="24"/>
+        </w:rPr>
+        <w:t>6</w:t>
+      </w:r>
+    </w:p>
+    <w:p>
+      <w:pPr>
+        <w:pStyle w:val="Prrafodelista"/>
+        <w:numPr>
+          <w:ilvl w:val="0"/>
+          <w:numId w:val="16"/>
+        </w:numPr>
+        <w:spacing w:line="360" w:lineRule="auto"/>
+        <w:rPr>
+          <w:rFonts w:ascii="Arial" w:hAnsi="Arial" w:cs="Arial"/>
+          <w:sz w:val="24"/>
+          <w:szCs w:val="24"/>
+        </w:rPr>
+      </w:pPr>
+      <w:r>
+        <w:rPr>
+          <w:rFonts w:ascii="Arial" w:hAnsi="Arial" w:cs="Arial"/>
+          <w:sz w:val="24"/>
+          <w:szCs w:val="24"/>
+        </w:rPr>
+        <w:t xml:space="preserve"> Refinar y corregir las guías en cuanto al feedback recibido</w:t>
+      </w:r>
+    </w:p>
+    <w:p>
+      <w:pPr>
+        <w:spacing w:line="360" w:lineRule="auto"/>
+        <w:rPr>
+          <w:rFonts w:ascii="Arial" w:hAnsi="Arial" w:cs="Arial"/>
+          <w:sz w:val="24"/>
+          <w:szCs w:val="24"/>
+        </w:rPr>
+      </w:pPr>
+      <w:r>
+        <w:rPr>
+          <w:rFonts w:ascii="Arial" w:hAnsi="Arial" w:cs="Arial"/>
+          <w:sz w:val="24"/>
+          <w:szCs w:val="24"/>
+        </w:rPr>
+        <w:t xml:space="preserve">El equipo está conformado por tres integrantes: Ashanty González, la cual toma el rol de Product Owner, Valeria González, toma el rol de Scrum Máster y Eduardo Zenet del Equipo Scrum, ya que el equipo de trabajo es más reducido se suelen cambiar los roles dependiendo de la situación. </w:t>
+      </w:r>
+    </w:p>
+    <w:p>
+      <w:pPr>
+        <w:spacing w:line="360" w:lineRule="auto"/>
+        <w:rPr>
+          <w:rFonts w:ascii="Arial" w:hAnsi="Arial" w:cs="Arial"/>
+          <w:sz w:val="24"/>
+          <w:szCs w:val="24"/>
+        </w:rPr>
+      </w:pPr>
+      <w:r>
+        <w:rPr>
+          <w:rFonts w:ascii="Arial" w:hAnsi="Arial" w:cs="Arial"/>
+          <w:sz w:val="24"/>
+          <w:szCs w:val="24"/>
+        </w:rPr>
+        <w:lastRenderedPageBreak/>
+        <w:t xml:space="preserve">Ashanty González es la encargada de organizar las actividades del equipo en Trello, así como de apoyar a los otros dos integrantes con alguna duda o dificultad que podrían presentar en el proyecto. También es la encargada de la parte del diseño de flyers en Canva que servirán para difundir información sobre el programa. En conjunto con Valeria González realiza las entrevistas y también apoya en el diseño de los flyers de difusión. Genny Centeno es una de las personas con las que trabajaremos en el proyecto, la cual nos servirá como guía para aclarar dudas y compartir ideas; ella vive en Canadá, por lo tanto, las entrevistas deberán ser por Hangouts. El coordinador Edgar Cambranes, el cual es otro guía en este proyecto, está muy ocupado con diversas actividades por lo que en algunas ocasiones se usará el mismo medio de comunicación. De igual manera, Valeria recabará la información de las encuestas a los alumnos de </w:t>
+      </w:r>
+      <w:r>
+        <w:rPr>
+          <w:rFonts w:ascii="Arial" w:hAnsi="Arial" w:cs="Arial"/>
+          <w:sz w:val="24"/>
+          <w:szCs w:val="24"/>
+        </w:rPr>
+        <w:t>semestres avanzados</w:t>
+      </w:r>
+      <w:r>
+        <w:rPr>
+          <w:rFonts w:ascii="Arial" w:hAnsi="Arial" w:cs="Arial"/>
+          <w:sz w:val="24"/>
+          <w:szCs w:val="24"/>
+        </w:rPr>
+        <w:t xml:space="preserve"> por medio de un Formulario de Google y también elaborará y organizará las presentaciones de Power Point con los temas que se usarán en esta etapa de entrenamiento. Eduardo Zenet se encargará de redactar en Soapbox todas las reuniones de equipo, entrevistas y actividades que se realicen a lo largo del proyecto, en conjunto con Valeria, realizarán el prototipo del programa en Canva y entre los tres integrantes definirán los lineamientos del programa. Todo el equipo en conjunto se encargará de redactar las diferentes partes de la documentación del proyecto, esto se comenzará como un borrador en Google Docs y, al finalizarlo, se subirá en un repositorio en GitHub. Al finalizar este proyectos se realizará una encuesta a los usuarios acerca de cómo y qué tan satisfactoria fue su experiencia en el programa por medio de un Formulario de Google, y las respuestas obtenidas se plasmarán en un Excel.</w:t>
+      </w:r>
+    </w:p>
+    <w:p>
+      <w:pPr>
+        <w:spacing w:line="360" w:lineRule="auto"/>
+        <w:rPr>
+          <w:rFonts w:ascii="Arial" w:hAnsi="Arial" w:cs="Arial"/>
+          <w:sz w:val="24"/>
+          <w:szCs w:val="24"/>
+        </w:rPr>
+      </w:pPr>
+      <w:r>
+        <w:rPr>
+          <w:rFonts w:ascii="Arial" w:hAnsi="Arial" w:cs="Arial"/>
+          <w:sz w:val="24"/>
+          <w:szCs w:val="24"/>
+        </w:rPr>
+        <w:t>Para más información acerca de la distribución del trabajo en el apartado PLAN.pdf</w:t>
+      </w:r>
     </w:p>
     <w:p>
       <w:pPr>
@@ -3533,6 +4980,184 @@
 <file path=word/numbering.xml><?xml version="1.0" encoding="utf-8"?>
 <w:numbering xmlns:wpc="http://schemas.microsoft.com/office/word/2010/wordprocessingCanvas" xmlns:cx="http://schemas.microsoft.com/office/drawing/2014/chartex" xmlns:cx1="http://schemas.microsoft.com/office/drawing/2015/9/8/chartex" xmlns:cx2="http://schemas.microsoft.com/office/drawing/2015/10/21/chartex" xmlns:cx3="http://schemas.microsoft.com/office/drawing/2016/5/9/chartex" xmlns:cx4="http://schemas.microsoft.com/office/drawing/2016/5/10/chartex" xmlns:cx5="http://schemas.microsoft.com/office/drawing/2016/5/11/chartex" xmlns:cx6="http://schemas.microsoft.com/office/drawing/2016/5/12/chartex" xmlns:cx7="http://schemas.microsoft.com/office/drawing/2016/5/13/chartex" xmlns:cx8="http://schemas.microsoft.com/office/drawing/2016/5/14/chartex" xmlns:mc="http://schemas.openxmlformats.org/markup-compatibility/2006" xmlns:aink="http://schemas.microsoft.com/office/drawing/2016/ink" xmlns:am3d="http://schemas.microsoft.com/office/drawing/2017/model3d" xmlns:o="urn:schemas-microsoft-com:office:office" xmlns:r="http://schemas.openxmlformats.org/officeDocument/2006/relationships" xmlns:m="http://schemas.openxmlformats.org/officeDocument/2006/math" xmlns:v="urn:schemas-microsoft-com:vml" xmlns:wp14="http://schemas.microsoft.com/office/word/2010/wordprocessingDrawing" xmlns:wp="http://schemas.openxmlformats.org/drawingml/2006/wordprocessingDrawing" xmlns:w10="urn:schemas-microsoft-com:office:word" xmlns:w="http://schemas.openxmlformats.org/wordprocessingml/2006/main" xmlns:w14="http://schemas.microsoft.com/office/word/2010/wordml" xmlns:w15="http://schemas.microsoft.com/office/word/2012/wordml" xmlns:w16cid="http://schemas.microsoft.com/office/word/2016/wordml/cid" xmlns:w16se="http://schemas.microsoft.com/office/word/2015/wordml/symex" xmlns:wpg="http://schemas.microsoft.com/office/word/2010/wordprocessingGroup" xmlns:wpi="http://schemas.microsoft.com/office/word/2010/wordprocessingInk" xmlns:wne="http://schemas.microsoft.com/office/word/2006/wordml" xmlns:wps="http://schemas.microsoft.com/office/word/2010/wordprocessingShape" mc:Ignorable="w14 w15 w16se w16cid wp14">
   <w:abstractNum w:abstractNumId="0" w15:restartNumberingAfterBreak="0">
+    <w:nsid w:val="06FB769F"/>
+    <w:multiLevelType w:val="hybridMultilevel"/>
+    <w:tmpl w:val="24A88FAC"/>
+    <w:lvl w:ilvl="0" w:tplc="080A000F">
+      <w:start w:val="1"/>
+      <w:numFmt w:val="decimal"/>
+      <w:lvlText w:val="%1."/>
+      <w:lvlJc w:val="left"/>
+      <w:pPr>
+        <w:ind w:left="720" w:hanging="360"/>
+      </w:pPr>
+      <w:rPr>
+        <w:rFonts w:hint="default"/>
+      </w:rPr>
+    </w:lvl>
+    <w:lvl w:ilvl="1" w:tplc="080A0019" w:tentative="1">
+      <w:start w:val="1"/>
+      <w:numFmt w:val="lowerLetter"/>
+      <w:lvlText w:val="%2."/>
+      <w:lvlJc w:val="left"/>
+      <w:pPr>
+        <w:ind w:left="1440" w:hanging="360"/>
+      </w:pPr>
+    </w:lvl>
+    <w:lvl w:ilvl="2" w:tplc="080A001B" w:tentative="1">
+      <w:start w:val="1"/>
+      <w:numFmt w:val="lowerRoman"/>
+      <w:lvlText w:val="%3."/>
+      <w:lvlJc w:val="right"/>
+      <w:pPr>
+        <w:ind w:left="2160" w:hanging="180"/>
+      </w:pPr>
+    </w:lvl>
+    <w:lvl w:ilvl="3" w:tplc="080A000F" w:tentative="1">
+      <w:start w:val="1"/>
+      <w:numFmt w:val="decimal"/>
+      <w:lvlText w:val="%4."/>
+      <w:lvlJc w:val="left"/>
+      <w:pPr>
+        <w:ind w:left="2880" w:hanging="360"/>
+      </w:pPr>
+    </w:lvl>
+    <w:lvl w:ilvl="4" w:tplc="080A0019" w:tentative="1">
+      <w:start w:val="1"/>
+      <w:numFmt w:val="lowerLetter"/>
+      <w:lvlText w:val="%5."/>
+      <w:lvlJc w:val="left"/>
+      <w:pPr>
+        <w:ind w:left="3600" w:hanging="360"/>
+      </w:pPr>
+    </w:lvl>
+    <w:lvl w:ilvl="5" w:tplc="080A001B" w:tentative="1">
+      <w:start w:val="1"/>
+      <w:numFmt w:val="lowerRoman"/>
+      <w:lvlText w:val="%6."/>
+      <w:lvlJc w:val="right"/>
+      <w:pPr>
+        <w:ind w:left="4320" w:hanging="180"/>
+      </w:pPr>
+    </w:lvl>
+    <w:lvl w:ilvl="6" w:tplc="080A000F" w:tentative="1">
+      <w:start w:val="1"/>
+      <w:numFmt w:val="decimal"/>
+      <w:lvlText w:val="%7."/>
+      <w:lvlJc w:val="left"/>
+      <w:pPr>
+        <w:ind w:left="5040" w:hanging="360"/>
+      </w:pPr>
+    </w:lvl>
+    <w:lvl w:ilvl="7" w:tplc="080A0019" w:tentative="1">
+      <w:start w:val="1"/>
+      <w:numFmt w:val="lowerLetter"/>
+      <w:lvlText w:val="%8."/>
+      <w:lvlJc w:val="left"/>
+      <w:pPr>
+        <w:ind w:left="5760" w:hanging="360"/>
+      </w:pPr>
+    </w:lvl>
+    <w:lvl w:ilvl="8" w:tplc="080A001B" w:tentative="1">
+      <w:start w:val="1"/>
+      <w:numFmt w:val="lowerRoman"/>
+      <w:lvlText w:val="%9."/>
+      <w:lvlJc w:val="right"/>
+      <w:pPr>
+        <w:ind w:left="6480" w:hanging="180"/>
+      </w:pPr>
+    </w:lvl>
+  </w:abstractNum>
+  <w:abstractNum w:abstractNumId="1" w15:restartNumberingAfterBreak="0">
+    <w:nsid w:val="0D856258"/>
+    <w:multiLevelType w:val="hybridMultilevel"/>
+    <w:tmpl w:val="06A65716"/>
+    <w:lvl w:ilvl="0" w:tplc="080A000F">
+      <w:start w:val="1"/>
+      <w:numFmt w:val="decimal"/>
+      <w:lvlText w:val="%1."/>
+      <w:lvlJc w:val="left"/>
+      <w:pPr>
+        <w:ind w:left="720" w:hanging="360"/>
+      </w:pPr>
+      <w:rPr>
+        <w:rFonts w:hint="default"/>
+      </w:rPr>
+    </w:lvl>
+    <w:lvl w:ilvl="1" w:tplc="080A0019" w:tentative="1">
+      <w:start w:val="1"/>
+      <w:numFmt w:val="lowerLetter"/>
+      <w:lvlText w:val="%2."/>
+      <w:lvlJc w:val="left"/>
+      <w:pPr>
+        <w:ind w:left="1440" w:hanging="360"/>
+      </w:pPr>
+    </w:lvl>
+    <w:lvl w:ilvl="2" w:tplc="080A001B" w:tentative="1">
+      <w:start w:val="1"/>
+      <w:numFmt w:val="lowerRoman"/>
+      <w:lvlText w:val="%3."/>
+      <w:lvlJc w:val="right"/>
+      <w:pPr>
+        <w:ind w:left="2160" w:hanging="180"/>
+      </w:pPr>
+    </w:lvl>
+    <w:lvl w:ilvl="3" w:tplc="080A000F" w:tentative="1">
+      <w:start w:val="1"/>
+      <w:numFmt w:val="decimal"/>
+      <w:lvlText w:val="%4."/>
+      <w:lvlJc w:val="left"/>
+      <w:pPr>
+        <w:ind w:left="2880" w:hanging="360"/>
+      </w:pPr>
+    </w:lvl>
+    <w:lvl w:ilvl="4" w:tplc="080A0019" w:tentative="1">
+      <w:start w:val="1"/>
+      <w:numFmt w:val="lowerLetter"/>
+      <w:lvlText w:val="%5."/>
+      <w:lvlJc w:val="left"/>
+      <w:pPr>
+        <w:ind w:left="3600" w:hanging="360"/>
+      </w:pPr>
+    </w:lvl>
+    <w:lvl w:ilvl="5" w:tplc="080A001B" w:tentative="1">
+      <w:start w:val="1"/>
+      <w:numFmt w:val="lowerRoman"/>
+      <w:lvlText w:val="%6."/>
+      <w:lvlJc w:val="right"/>
+      <w:pPr>
+        <w:ind w:left="4320" w:hanging="180"/>
+      </w:pPr>
+    </w:lvl>
+    <w:lvl w:ilvl="6" w:tplc="080A000F" w:tentative="1">
+      <w:start w:val="1"/>
+      <w:numFmt w:val="decimal"/>
+      <w:lvlText w:val="%7."/>
+      <w:lvlJc w:val="left"/>
+      <w:pPr>
+        <w:ind w:left="5040" w:hanging="360"/>
+      </w:pPr>
+    </w:lvl>
+    <w:lvl w:ilvl="7" w:tplc="080A0019" w:tentative="1">
+      <w:start w:val="1"/>
+      <w:numFmt w:val="lowerLetter"/>
+      <w:lvlText w:val="%8."/>
+      <w:lvlJc w:val="left"/>
+      <w:pPr>
+        <w:ind w:left="5760" w:hanging="360"/>
+      </w:pPr>
+    </w:lvl>
+    <w:lvl w:ilvl="8" w:tplc="080A001B" w:tentative="1">
+      <w:start w:val="1"/>
+      <w:numFmt w:val="lowerRoman"/>
+      <w:lvlText w:val="%9."/>
+      <w:lvlJc w:val="right"/>
+      <w:pPr>
+        <w:ind w:left="6480" w:hanging="180"/>
+      </w:pPr>
+    </w:lvl>
+  </w:abstractNum>
+  <w:abstractNum w:abstractNumId="2" w15:restartNumberingAfterBreak="0">
     <w:nsid w:val="0DE406E2"/>
     <w:multiLevelType w:val="hybridMultilevel"/>
     <w:tmpl w:val="9864984A"/>
@@ -3621,7 +5246,7 @@
       </w:pPr>
     </w:lvl>
   </w:abstractNum>
-  <w:abstractNum w:abstractNumId="1" w15:restartNumberingAfterBreak="0">
+  <w:abstractNum w:abstractNumId="3" w15:restartNumberingAfterBreak="0">
     <w:nsid w:val="11DD7AE8"/>
     <w:multiLevelType w:val="multilevel"/>
     <w:tmpl w:val="D81C4082"/>
@@ -3734,7 +5359,182 @@
       </w:rPr>
     </w:lvl>
   </w:abstractNum>
-  <w:abstractNum w:abstractNumId="2" w15:restartNumberingAfterBreak="0">
+  <w:abstractNum w:abstractNumId="4" w15:restartNumberingAfterBreak="0">
+    <w:nsid w:val="16404D22"/>
+    <w:multiLevelType w:val="hybridMultilevel"/>
+    <w:tmpl w:val="DB70F3C2"/>
+    <w:lvl w:ilvl="0" w:tplc="080A000F">
+      <w:start w:val="1"/>
+      <w:numFmt w:val="decimal"/>
+      <w:lvlText w:val="%1."/>
+      <w:lvlJc w:val="left"/>
+      <w:pPr>
+        <w:ind w:left="720" w:hanging="360"/>
+      </w:pPr>
+      <w:rPr>
+        <w:rFonts w:hint="default"/>
+      </w:rPr>
+    </w:lvl>
+    <w:lvl w:ilvl="1" w:tplc="080A0019" w:tentative="1">
+      <w:start w:val="1"/>
+      <w:numFmt w:val="lowerLetter"/>
+      <w:lvlText w:val="%2."/>
+      <w:lvlJc w:val="left"/>
+      <w:pPr>
+        <w:ind w:left="1440" w:hanging="360"/>
+      </w:pPr>
+    </w:lvl>
+    <w:lvl w:ilvl="2" w:tplc="080A001B" w:tentative="1">
+      <w:start w:val="1"/>
+      <w:numFmt w:val="lowerRoman"/>
+      <w:lvlText w:val="%3."/>
+      <w:lvlJc w:val="right"/>
+      <w:pPr>
+        <w:ind w:left="2160" w:hanging="180"/>
+      </w:pPr>
+    </w:lvl>
+    <w:lvl w:ilvl="3" w:tplc="080A000F" w:tentative="1">
+      <w:start w:val="1"/>
+      <w:numFmt w:val="decimal"/>
+      <w:lvlText w:val="%4."/>
+      <w:lvlJc w:val="left"/>
+      <w:pPr>
+        <w:ind w:left="2880" w:hanging="360"/>
+      </w:pPr>
+    </w:lvl>
+    <w:lvl w:ilvl="4" w:tplc="080A0019" w:tentative="1">
+      <w:start w:val="1"/>
+      <w:numFmt w:val="lowerLetter"/>
+      <w:lvlText w:val="%5."/>
+      <w:lvlJc w:val="left"/>
+      <w:pPr>
+        <w:ind w:left="3600" w:hanging="360"/>
+      </w:pPr>
+    </w:lvl>
+    <w:lvl w:ilvl="5" w:tplc="080A001B" w:tentative="1">
+      <w:start w:val="1"/>
+      <w:numFmt w:val="lowerRoman"/>
+      <w:lvlText w:val="%6."/>
+      <w:lvlJc w:val="right"/>
+      <w:pPr>
+        <w:ind w:left="4320" w:hanging="180"/>
+      </w:pPr>
+    </w:lvl>
+    <w:lvl w:ilvl="6" w:tplc="080A000F" w:tentative="1">
+      <w:start w:val="1"/>
+      <w:numFmt w:val="decimal"/>
+      <w:lvlText w:val="%7."/>
+      <w:lvlJc w:val="left"/>
+      <w:pPr>
+        <w:ind w:left="5040" w:hanging="360"/>
+      </w:pPr>
+    </w:lvl>
+    <w:lvl w:ilvl="7" w:tplc="080A0019" w:tentative="1">
+      <w:start w:val="1"/>
+      <w:numFmt w:val="lowerLetter"/>
+      <w:lvlText w:val="%8."/>
+      <w:lvlJc w:val="left"/>
+      <w:pPr>
+        <w:ind w:left="5760" w:hanging="360"/>
+      </w:pPr>
+    </w:lvl>
+    <w:lvl w:ilvl="8" w:tplc="080A001B" w:tentative="1">
+      <w:start w:val="1"/>
+      <w:numFmt w:val="lowerRoman"/>
+      <w:lvlText w:val="%9."/>
+      <w:lvlJc w:val="right"/>
+      <w:pPr>
+        <w:ind w:left="6480" w:hanging="180"/>
+      </w:pPr>
+    </w:lvl>
+  </w:abstractNum>
+  <w:abstractNum w:abstractNumId="5" w15:restartNumberingAfterBreak="0">
+    <w:nsid w:val="1E6D7778"/>
+    <w:multiLevelType w:val="hybridMultilevel"/>
+    <w:tmpl w:val="2E9EDFC2"/>
+    <w:lvl w:ilvl="0" w:tplc="080A000F">
+      <w:start w:val="1"/>
+      <w:numFmt w:val="decimal"/>
+      <w:lvlText w:val="%1."/>
+      <w:lvlJc w:val="left"/>
+      <w:pPr>
+        <w:ind w:left="790" w:hanging="360"/>
+      </w:pPr>
+    </w:lvl>
+    <w:lvl w:ilvl="1" w:tplc="080A0019" w:tentative="1">
+      <w:start w:val="1"/>
+      <w:numFmt w:val="lowerLetter"/>
+      <w:lvlText w:val="%2."/>
+      <w:lvlJc w:val="left"/>
+      <w:pPr>
+        <w:ind w:left="1510" w:hanging="360"/>
+      </w:pPr>
+    </w:lvl>
+    <w:lvl w:ilvl="2" w:tplc="080A001B" w:tentative="1">
+      <w:start w:val="1"/>
+      <w:numFmt w:val="lowerRoman"/>
+      <w:lvlText w:val="%3."/>
+      <w:lvlJc w:val="right"/>
+      <w:pPr>
+        <w:ind w:left="2230" w:hanging="180"/>
+      </w:pPr>
+    </w:lvl>
+    <w:lvl w:ilvl="3" w:tplc="080A000F" w:tentative="1">
+      <w:start w:val="1"/>
+      <w:numFmt w:val="decimal"/>
+      <w:lvlText w:val="%4."/>
+      <w:lvlJc w:val="left"/>
+      <w:pPr>
+        <w:ind w:left="2950" w:hanging="360"/>
+      </w:pPr>
+    </w:lvl>
+    <w:lvl w:ilvl="4" w:tplc="080A0019" w:tentative="1">
+      <w:start w:val="1"/>
+      <w:numFmt w:val="lowerLetter"/>
+      <w:lvlText w:val="%5."/>
+      <w:lvlJc w:val="left"/>
+      <w:pPr>
+        <w:ind w:left="3670" w:hanging="360"/>
+      </w:pPr>
+    </w:lvl>
+    <w:lvl w:ilvl="5" w:tplc="080A001B" w:tentative="1">
+      <w:start w:val="1"/>
+      <w:numFmt w:val="lowerRoman"/>
+      <w:lvlText w:val="%6."/>
+      <w:lvlJc w:val="right"/>
+      <w:pPr>
+        <w:ind w:left="4390" w:hanging="180"/>
+      </w:pPr>
+    </w:lvl>
+    <w:lvl w:ilvl="6" w:tplc="080A000F" w:tentative="1">
+      <w:start w:val="1"/>
+      <w:numFmt w:val="decimal"/>
+      <w:lvlText w:val="%7."/>
+      <w:lvlJc w:val="left"/>
+      <w:pPr>
+        <w:ind w:left="5110" w:hanging="360"/>
+      </w:pPr>
+    </w:lvl>
+    <w:lvl w:ilvl="7" w:tplc="080A0019" w:tentative="1">
+      <w:start w:val="1"/>
+      <w:numFmt w:val="lowerLetter"/>
+      <w:lvlText w:val="%8."/>
+      <w:lvlJc w:val="left"/>
+      <w:pPr>
+        <w:ind w:left="5830" w:hanging="360"/>
+      </w:pPr>
+    </w:lvl>
+    <w:lvl w:ilvl="8" w:tplc="080A001B" w:tentative="1">
+      <w:start w:val="1"/>
+      <w:numFmt w:val="lowerRoman"/>
+      <w:lvlText w:val="%9."/>
+      <w:lvlJc w:val="right"/>
+      <w:pPr>
+        <w:ind w:left="6550" w:hanging="180"/>
+      </w:pPr>
+    </w:lvl>
+  </w:abstractNum>
+  <w:abstractNum w:abstractNumId="6" w15:restartNumberingAfterBreak="0">
     <w:nsid w:val="3196152D"/>
     <w:multiLevelType w:val="hybridMultilevel"/>
     <w:tmpl w:val="49001A68"/>
@@ -3847,7 +5647,7 @@
       </w:rPr>
     </w:lvl>
   </w:abstractNum>
-  <w:abstractNum w:abstractNumId="3" w15:restartNumberingAfterBreak="0">
+  <w:abstractNum w:abstractNumId="7" w15:restartNumberingAfterBreak="0">
     <w:nsid w:val="31C5024D"/>
     <w:multiLevelType w:val="multilevel"/>
     <w:tmpl w:val="EB7C9908"/>
@@ -3960,7 +5760,7 @@
       </w:rPr>
     </w:lvl>
   </w:abstractNum>
-  <w:abstractNum w:abstractNumId="4" w15:restartNumberingAfterBreak="0">
+  <w:abstractNum w:abstractNumId="8" w15:restartNumberingAfterBreak="0">
     <w:nsid w:val="327C0E67"/>
     <w:multiLevelType w:val="multilevel"/>
     <w:tmpl w:val="61903B52"/>
@@ -4073,7 +5873,7 @@
       </w:rPr>
     </w:lvl>
   </w:abstractNum>
-  <w:abstractNum w:abstractNumId="5" w15:restartNumberingAfterBreak="0">
+  <w:abstractNum w:abstractNumId="9" w15:restartNumberingAfterBreak="0">
     <w:nsid w:val="32F77191"/>
     <w:multiLevelType w:val="multilevel"/>
     <w:tmpl w:val="3F4A4D22"/>
@@ -4186,7 +5986,93 @@
       </w:rPr>
     </w:lvl>
   </w:abstractNum>
-  <w:abstractNum w:abstractNumId="6" w15:restartNumberingAfterBreak="0">
+  <w:abstractNum w:abstractNumId="10" w15:restartNumberingAfterBreak="0">
+    <w:nsid w:val="3C844784"/>
+    <w:multiLevelType w:val="hybridMultilevel"/>
+    <w:tmpl w:val="88D0152C"/>
+    <w:lvl w:ilvl="0" w:tplc="080A000F">
+      <w:start w:val="1"/>
+      <w:numFmt w:val="decimal"/>
+      <w:lvlText w:val="%1."/>
+      <w:lvlJc w:val="left"/>
+      <w:pPr>
+        <w:ind w:left="720" w:hanging="360"/>
+      </w:pPr>
+    </w:lvl>
+    <w:lvl w:ilvl="1" w:tplc="080A0019" w:tentative="1">
+      <w:start w:val="1"/>
+      <w:numFmt w:val="lowerLetter"/>
+      <w:lvlText w:val="%2."/>
+      <w:lvlJc w:val="left"/>
+      <w:pPr>
+        <w:ind w:left="1440" w:hanging="360"/>
+      </w:pPr>
+    </w:lvl>
+    <w:lvl w:ilvl="2" w:tplc="080A001B" w:tentative="1">
+      <w:start w:val="1"/>
+      <w:numFmt w:val="lowerRoman"/>
+      <w:lvlText w:val="%3."/>
+      <w:lvlJc w:val="right"/>
+      <w:pPr>
+        <w:ind w:left="2160" w:hanging="180"/>
+      </w:pPr>
+    </w:lvl>
+    <w:lvl w:ilvl="3" w:tplc="080A000F" w:tentative="1">
+      <w:start w:val="1"/>
+      <w:numFmt w:val="decimal"/>
+      <w:lvlText w:val="%4."/>
+      <w:lvlJc w:val="left"/>
+      <w:pPr>
+        <w:ind w:left="2880" w:hanging="360"/>
+      </w:pPr>
+    </w:lvl>
+    <w:lvl w:ilvl="4" w:tplc="080A0019" w:tentative="1">
+      <w:start w:val="1"/>
+      <w:numFmt w:val="lowerLetter"/>
+      <w:lvlText w:val="%5."/>
+      <w:lvlJc w:val="left"/>
+      <w:pPr>
+        <w:ind w:left="3600" w:hanging="360"/>
+      </w:pPr>
+    </w:lvl>
+    <w:lvl w:ilvl="5" w:tplc="080A001B" w:tentative="1">
+      <w:start w:val="1"/>
+      <w:numFmt w:val="lowerRoman"/>
+      <w:lvlText w:val="%6."/>
+      <w:lvlJc w:val="right"/>
+      <w:pPr>
+        <w:ind w:left="4320" w:hanging="180"/>
+      </w:pPr>
+    </w:lvl>
+    <w:lvl w:ilvl="6" w:tplc="080A000F" w:tentative="1">
+      <w:start w:val="1"/>
+      <w:numFmt w:val="decimal"/>
+      <w:lvlText w:val="%7."/>
+      <w:lvlJc w:val="left"/>
+      <w:pPr>
+        <w:ind w:left="5040" w:hanging="360"/>
+      </w:pPr>
+    </w:lvl>
+    <w:lvl w:ilvl="7" w:tplc="080A0019" w:tentative="1">
+      <w:start w:val="1"/>
+      <w:numFmt w:val="lowerLetter"/>
+      <w:lvlText w:val="%8."/>
+      <w:lvlJc w:val="left"/>
+      <w:pPr>
+        <w:ind w:left="5760" w:hanging="360"/>
+      </w:pPr>
+    </w:lvl>
+    <w:lvl w:ilvl="8" w:tplc="080A001B" w:tentative="1">
+      <w:start w:val="1"/>
+      <w:numFmt w:val="lowerRoman"/>
+      <w:lvlText w:val="%9."/>
+      <w:lvlJc w:val="right"/>
+      <w:pPr>
+        <w:ind w:left="6480" w:hanging="180"/>
+      </w:pPr>
+    </w:lvl>
+  </w:abstractNum>
+  <w:abstractNum w:abstractNumId="11" w15:restartNumberingAfterBreak="0">
     <w:nsid w:val="3D2C73C2"/>
     <w:multiLevelType w:val="hybridMultilevel"/>
     <w:tmpl w:val="3132CF8A"/>
@@ -4299,7 +6185,7 @@
       </w:rPr>
     </w:lvl>
   </w:abstractNum>
-  <w:abstractNum w:abstractNumId="7" w15:restartNumberingAfterBreak="0">
+  <w:abstractNum w:abstractNumId="12" w15:restartNumberingAfterBreak="0">
     <w:nsid w:val="42D05E5D"/>
     <w:multiLevelType w:val="multilevel"/>
     <w:tmpl w:val="E2708E9C"/>
@@ -4412,7 +6298,120 @@
       </w:rPr>
     </w:lvl>
   </w:abstractNum>
-  <w:abstractNum w:abstractNumId="8" w15:restartNumberingAfterBreak="0">
+  <w:abstractNum w:abstractNumId="13" w15:restartNumberingAfterBreak="0">
+    <w:nsid w:val="459948DB"/>
+    <w:multiLevelType w:val="hybridMultilevel"/>
+    <w:tmpl w:val="90E63522"/>
+    <w:lvl w:ilvl="0" w:tplc="080A0001">
+      <w:start w:val="1"/>
+      <w:numFmt w:val="bullet"/>
+      <w:lvlText w:val=""/>
+      <w:lvlJc w:val="left"/>
+      <w:pPr>
+        <w:ind w:left="720" w:hanging="360"/>
+      </w:pPr>
+      <w:rPr>
+        <w:rFonts w:ascii="Symbol" w:hAnsi="Symbol" w:hint="default"/>
+      </w:rPr>
+    </w:lvl>
+    <w:lvl w:ilvl="1" w:tplc="080A0003" w:tentative="1">
+      <w:start w:val="1"/>
+      <w:numFmt w:val="bullet"/>
+      <w:lvlText w:val="o"/>
+      <w:lvlJc w:val="left"/>
+      <w:pPr>
+        <w:ind w:left="1440" w:hanging="360"/>
+      </w:pPr>
+      <w:rPr>
+        <w:rFonts w:ascii="Courier New" w:hAnsi="Courier New" w:cs="Courier New" w:hint="default"/>
+      </w:rPr>
+    </w:lvl>
+    <w:lvl w:ilvl="2" w:tplc="080A0005" w:tentative="1">
+      <w:start w:val="1"/>
+      <w:numFmt w:val="bullet"/>
+      <w:lvlText w:val=""/>
+      <w:lvlJc w:val="left"/>
+      <w:pPr>
+        <w:ind w:left="2160" w:hanging="360"/>
+      </w:pPr>
+      <w:rPr>
+        <w:rFonts w:ascii="Wingdings" w:hAnsi="Wingdings" w:hint="default"/>
+      </w:rPr>
+    </w:lvl>
+    <w:lvl w:ilvl="3" w:tplc="080A0001" w:tentative="1">
+      <w:start w:val="1"/>
+      <w:numFmt w:val="bullet"/>
+      <w:lvlText w:val=""/>
+      <w:lvlJc w:val="left"/>
+      <w:pPr>
+        <w:ind w:left="2880" w:hanging="360"/>
+      </w:pPr>
+      <w:rPr>
+        <w:rFonts w:ascii="Symbol" w:hAnsi="Symbol" w:hint="default"/>
+      </w:rPr>
+    </w:lvl>
+    <w:lvl w:ilvl="4" w:tplc="080A0003" w:tentative="1">
+      <w:start w:val="1"/>
+      <w:numFmt w:val="bullet"/>
+      <w:lvlText w:val="o"/>
+      <w:lvlJc w:val="left"/>
+      <w:pPr>
+        <w:ind w:left="3600" w:hanging="360"/>
+      </w:pPr>
+      <w:rPr>
+        <w:rFonts w:ascii="Courier New" w:hAnsi="Courier New" w:cs="Courier New" w:hint="default"/>
+      </w:rPr>
+    </w:lvl>
+    <w:lvl w:ilvl="5" w:tplc="080A0005" w:tentative="1">
+      <w:start w:val="1"/>
+      <w:numFmt w:val="bullet"/>
+      <w:lvlText w:val=""/>
+      <w:lvlJc w:val="left"/>
+      <w:pPr>
+        <w:ind w:left="4320" w:hanging="360"/>
+      </w:pPr>
+      <w:rPr>
+        <w:rFonts w:ascii="Wingdings" w:hAnsi="Wingdings" w:hint="default"/>
+      </w:rPr>
+    </w:lvl>
+    <w:lvl w:ilvl="6" w:tplc="080A0001" w:tentative="1">
+      <w:start w:val="1"/>
+      <w:numFmt w:val="bullet"/>
+      <w:lvlText w:val=""/>
+      <w:lvlJc w:val="left"/>
+      <w:pPr>
+        <w:ind w:left="5040" w:hanging="360"/>
+      </w:pPr>
+      <w:rPr>
+        <w:rFonts w:ascii="Symbol" w:hAnsi="Symbol" w:hint="default"/>
+      </w:rPr>
+    </w:lvl>
+    <w:lvl w:ilvl="7" w:tplc="080A0003" w:tentative="1">
+      <w:start w:val="1"/>
+      <w:numFmt w:val="bullet"/>
+      <w:lvlText w:val="o"/>
+      <w:lvlJc w:val="left"/>
+      <w:pPr>
+        <w:ind w:left="5760" w:hanging="360"/>
+      </w:pPr>
+      <w:rPr>
+        <w:rFonts w:ascii="Courier New" w:hAnsi="Courier New" w:cs="Courier New" w:hint="default"/>
+      </w:rPr>
+    </w:lvl>
+    <w:lvl w:ilvl="8" w:tplc="080A0005" w:tentative="1">
+      <w:start w:val="1"/>
+      <w:numFmt w:val="bullet"/>
+      <w:lvlText w:val=""/>
+      <w:lvlJc w:val="left"/>
+      <w:pPr>
+        <w:ind w:left="6480" w:hanging="360"/>
+      </w:pPr>
+      <w:rPr>
+        <w:rFonts w:ascii="Wingdings" w:hAnsi="Wingdings" w:hint="default"/>
+      </w:rPr>
+    </w:lvl>
+  </w:abstractNum>
+  <w:abstractNum w:abstractNumId="14" w15:restartNumberingAfterBreak="0">
     <w:nsid w:val="5D710653"/>
     <w:multiLevelType w:val="hybridMultilevel"/>
     <w:tmpl w:val="8C422C3A"/>
@@ -4501,32 +6500,139 @@
       </w:pPr>
     </w:lvl>
   </w:abstractNum>
+  <w:abstractNum w:abstractNumId="15" w15:restartNumberingAfterBreak="0">
+    <w:nsid w:val="645E486C"/>
+    <w:multiLevelType w:val="hybridMultilevel"/>
+    <w:tmpl w:val="1696C83C"/>
+    <w:lvl w:ilvl="0" w:tplc="080A000F">
+      <w:start w:val="1"/>
+      <w:numFmt w:val="decimal"/>
+      <w:lvlText w:val="%1."/>
+      <w:lvlJc w:val="left"/>
+      <w:pPr>
+        <w:ind w:left="720" w:hanging="360"/>
+      </w:pPr>
+    </w:lvl>
+    <w:lvl w:ilvl="1" w:tplc="080A0019" w:tentative="1">
+      <w:start w:val="1"/>
+      <w:numFmt w:val="lowerLetter"/>
+      <w:lvlText w:val="%2."/>
+      <w:lvlJc w:val="left"/>
+      <w:pPr>
+        <w:ind w:left="1440" w:hanging="360"/>
+      </w:pPr>
+    </w:lvl>
+    <w:lvl w:ilvl="2" w:tplc="080A001B" w:tentative="1">
+      <w:start w:val="1"/>
+      <w:numFmt w:val="lowerRoman"/>
+      <w:lvlText w:val="%3."/>
+      <w:lvlJc w:val="right"/>
+      <w:pPr>
+        <w:ind w:left="2160" w:hanging="180"/>
+      </w:pPr>
+    </w:lvl>
+    <w:lvl w:ilvl="3" w:tplc="080A000F" w:tentative="1">
+      <w:start w:val="1"/>
+      <w:numFmt w:val="decimal"/>
+      <w:lvlText w:val="%4."/>
+      <w:lvlJc w:val="left"/>
+      <w:pPr>
+        <w:ind w:left="2880" w:hanging="360"/>
+      </w:pPr>
+    </w:lvl>
+    <w:lvl w:ilvl="4" w:tplc="080A0019" w:tentative="1">
+      <w:start w:val="1"/>
+      <w:numFmt w:val="lowerLetter"/>
+      <w:lvlText w:val="%5."/>
+      <w:lvlJc w:val="left"/>
+      <w:pPr>
+        <w:ind w:left="3600" w:hanging="360"/>
+      </w:pPr>
+    </w:lvl>
+    <w:lvl w:ilvl="5" w:tplc="080A001B" w:tentative="1">
+      <w:start w:val="1"/>
+      <w:numFmt w:val="lowerRoman"/>
+      <w:lvlText w:val="%6."/>
+      <w:lvlJc w:val="right"/>
+      <w:pPr>
+        <w:ind w:left="4320" w:hanging="180"/>
+      </w:pPr>
+    </w:lvl>
+    <w:lvl w:ilvl="6" w:tplc="080A000F" w:tentative="1">
+      <w:start w:val="1"/>
+      <w:numFmt w:val="decimal"/>
+      <w:lvlText w:val="%7."/>
+      <w:lvlJc w:val="left"/>
+      <w:pPr>
+        <w:ind w:left="5040" w:hanging="360"/>
+      </w:pPr>
+    </w:lvl>
+    <w:lvl w:ilvl="7" w:tplc="080A0019" w:tentative="1">
+      <w:start w:val="1"/>
+      <w:numFmt w:val="lowerLetter"/>
+      <w:lvlText w:val="%8."/>
+      <w:lvlJc w:val="left"/>
+      <w:pPr>
+        <w:ind w:left="5760" w:hanging="360"/>
+      </w:pPr>
+    </w:lvl>
+    <w:lvl w:ilvl="8" w:tplc="080A001B" w:tentative="1">
+      <w:start w:val="1"/>
+      <w:numFmt w:val="lowerRoman"/>
+      <w:lvlText w:val="%9."/>
+      <w:lvlJc w:val="right"/>
+      <w:pPr>
+        <w:ind w:left="6480" w:hanging="180"/>
+      </w:pPr>
+    </w:lvl>
+  </w:abstractNum>
   <w:num w:numId="1">
+    <w:abstractNumId w:val="14"/>
+  </w:num>
+  <w:num w:numId="2">
+    <w:abstractNumId w:val="2"/>
+  </w:num>
+  <w:num w:numId="3">
+    <w:abstractNumId w:val="7"/>
+  </w:num>
+  <w:num w:numId="4">
+    <w:abstractNumId w:val="9"/>
+  </w:num>
+  <w:num w:numId="5">
+    <w:abstractNumId w:val="12"/>
+  </w:num>
+  <w:num w:numId="6">
     <w:abstractNumId w:val="8"/>
   </w:num>
-  <w:num w:numId="2">
+  <w:num w:numId="7">
+    <w:abstractNumId w:val="3"/>
+  </w:num>
+  <w:num w:numId="8">
+    <w:abstractNumId w:val="11"/>
+  </w:num>
+  <w:num w:numId="9">
+    <w:abstractNumId w:val="6"/>
+  </w:num>
+  <w:num w:numId="10">
+    <w:abstractNumId w:val="13"/>
+  </w:num>
+  <w:num w:numId="11">
+    <w:abstractNumId w:val="1"/>
+  </w:num>
+  <w:num w:numId="12">
+    <w:abstractNumId w:val="15"/>
+  </w:num>
+  <w:num w:numId="13">
+    <w:abstractNumId w:val="10"/>
+  </w:num>
+  <w:num w:numId="14">
+    <w:abstractNumId w:val="5"/>
+  </w:num>
+  <w:num w:numId="15">
     <w:abstractNumId w:val="0"/>
   </w:num>
-  <w:num w:numId="3">
-    <w:abstractNumId w:val="3"/>
-  </w:num>
-  <w:num w:numId="4">
-    <w:abstractNumId w:val="5"/>
-  </w:num>
-  <w:num w:numId="5">
-    <w:abstractNumId w:val="7"/>
-  </w:num>
-  <w:num w:numId="6">
+  <w:num w:numId="16">
     <w:abstractNumId w:val="4"/>
-  </w:num>
-  <w:num w:numId="7">
-    <w:abstractNumId w:val="1"/>
-  </w:num>
-  <w:num w:numId="8">
-    <w:abstractNumId w:val="6"/>
-  </w:num>
-  <w:num w:numId="9">
-    <w:abstractNumId w:val="2"/>
   </w:num>
 </w:numbering>
 </file>
@@ -4929,6 +7035,7 @@
   <w:style w:type="paragraph" w:default="1" w:styleId="Normal">
     <w:name w:val="Normal"/>
     <w:qFormat/>
+    <w:rsid w:val="00924DC4"/>
   </w:style>
   <w:style w:type="paragraph" w:styleId="Ttulo1">
     <w:name w:val="heading 1"/>
@@ -5457,7 +7564,7 @@
 </file>
 
 <file path=customXml/itemProps2.xml><?xml version="1.0" encoding="utf-8"?>
-<ds:datastoreItem xmlns:ds="http://schemas.openxmlformats.org/officeDocument/2006/customXml" ds:itemID="{95DD6D58-0A9E-4BBD-ACC6-E4C96E77598D}">
+<ds:datastoreItem xmlns:ds="http://schemas.openxmlformats.org/officeDocument/2006/customXml" ds:itemID="{7F0CA362-941B-41B5-8514-43C068405E6C}">
   <ds:schemaRefs>
     <ds:schemaRef ds:uri="http://schemas.openxmlformats.org/officeDocument/2006/bibliography"/>
   </ds:schemaRefs>

</xml_diff>